<commit_message>
Defaults für Trafo geändert, Handbuch geschrieben
</commit_message>
<xml_diff>
--- a/at.tb_gruber.designer.sampledata/Benutzerhandbuch.docx
+++ b/at.tb_gruber.designer.sampledata/Benutzerhandbuch.docx
@@ -30,18 +30,67 @@
           <w:ilvl w:val="0"/>
           <w:numId w:val="2"/>
         </w:numPr>
-        <w:rPr>
-          <w:lang w:val="de-AT"/>
-        </w:rPr>
-      </w:pPr>
-      <w:proofErr w:type="spellStart"/>
-      <w:r>
+        <w:ind w:left="0"/>
         <w:rPr>
           <w:rStyle w:val="berschrift1Zchn"/>
+          <w:lang w:val="de-AT"/>
+        </w:rPr>
+      </w:pPr>
+      <w:r>
+        <w:rPr>
+          <w:rStyle w:val="berschrift1Zchn"/>
+          <w:lang w:val="de-AT"/>
+        </w:rPr>
+        <w:t>Grundlegendes</w:t>
+      </w:r>
+    </w:p>
+    <w:p>
+      <w:pPr>
+        <w:rPr>
+          <w:lang w:val="de-AT"/>
+        </w:rPr>
+      </w:pPr>
+      <w:r>
+        <w:rPr>
+          <w:lang w:val="de-AT"/>
+        </w:rPr>
+        <w:t>Dieses Werkzeug zur grafischen Modellierung basiert auf der Entwicklungsumgebung „eclipse“ (</w:t>
+      </w:r>
+      <w:hyperlink r:id="rId5" w:history="1">
+        <w:r>
+          <w:rPr>
+            <w:rStyle w:val="Hyperlink"/>
+            <w:lang w:val="de-AT"/>
+          </w:rPr>
+          <w:t>https://www.eclipse.org/</w:t>
+        </w:r>
+      </w:hyperlink>
+      <w:r>
+        <w:rPr>
+          <w:lang w:val="de-AT"/>
+        </w:rPr>
+        <w:t>). In diese können verschiedene Funktionen und „Werkzeugsätze“ als Plugin geladen werden - die grafische Modellierungsumgebung ist so ein Plugin. Eclipse bietet eine Arbeitsumgebung und Werkzeuge für alle Arten von Projekten, die modelliert, programmiert, design, etc. werden. Daher bietet das ausgelieferte Produkt – obwohl schon beschnitten – Funktionen außerhalb des geforderten Funktionsumfangs.</w:t>
+      </w:r>
+    </w:p>
+    <w:p>
+      <w:pPr>
+        <w:pStyle w:val="berschrift2"/>
+        <w:numPr>
+          <w:ilvl w:val="0"/>
+          <w:numId w:val="2"/>
+        </w:numPr>
+        <w:ind w:left="0"/>
+        <w:rPr>
+          <w:lang w:val="de-AT"/>
+        </w:rPr>
+      </w:pPr>
+      <w:r>
+        <w:rPr>
+          <w:rStyle w:val="berschrift1Zchn"/>
+          <w:lang w:val="de-AT"/>
         </w:rPr>
         <w:t>Systemvoraussetzungen</w:t>
       </w:r>
-      <w:proofErr w:type="spellEnd"/>
     </w:p>
     <w:p>
       <w:pPr>
@@ -50,21 +99,16 @@
           <w:ilvl w:val="0"/>
           <w:numId w:val="1"/>
         </w:numPr>
-        <w:rPr>
-          <w:lang w:val="de-AT"/>
-        </w:rPr>
-      </w:pPr>
-      <w:r>
-        <w:rPr>
-          <w:lang w:val="de-AT"/>
-        </w:rPr>
-        <w:t xml:space="preserve">64-Bit </w:t>
-      </w:r>
-      <w:r>
-        <w:rPr>
-          <w:lang w:val="de-AT"/>
-        </w:rPr>
-        <w:t>Windows-PC</w:t>
+        <w:ind w:left="0"/>
+        <w:rPr>
+          <w:lang w:val="de-AT"/>
+        </w:rPr>
+      </w:pPr>
+      <w:r>
+        <w:rPr>
+          <w:lang w:val="de-AT"/>
+        </w:rPr>
+        <w:t>64-Bit Windows-PC</w:t>
       </w:r>
     </w:p>
     <w:p>
@@ -74,24 +118,17 @@
           <w:ilvl w:val="0"/>
           <w:numId w:val="1"/>
         </w:numPr>
-        <w:rPr>
-          <w:lang w:val="de-AT"/>
-        </w:rPr>
-      </w:pPr>
-      <w:r>
-        <w:rPr>
-          <w:lang w:val="de-AT"/>
-        </w:rPr>
-        <w:t xml:space="preserve">64-Bit </w:t>
-      </w:r>
-      <w:r>
-        <w:rPr>
-          <w:lang w:val="de-AT"/>
-        </w:rPr>
-        <w:t>JRE 8 oder höher</w:t>
-      </w:r>
-      <w:bookmarkStart w:id="0" w:name="_GoBack"/>
-      <w:bookmarkEnd w:id="0"/>
+        <w:ind w:left="0"/>
+        <w:rPr>
+          <w:lang w:val="de-AT"/>
+        </w:rPr>
+      </w:pPr>
+      <w:r>
+        <w:rPr>
+          <w:lang w:val="de-AT"/>
+        </w:rPr>
+        <w:t>64-Bit JRE 8 oder höher</w:t>
+      </w:r>
     </w:p>
     <w:p>
       <w:pPr>
@@ -100,12 +137,676 @@
           <w:ilvl w:val="0"/>
           <w:numId w:val="2"/>
         </w:numPr>
-      </w:pPr>
-      <w:proofErr w:type="spellStart"/>
-      <w:r>
+        <w:ind w:left="0"/>
+        <w:rPr>
+          <w:lang w:val="de-AT"/>
+        </w:rPr>
+      </w:pPr>
+      <w:r>
+        <w:rPr>
+          <w:lang w:val="de-AT"/>
+        </w:rPr>
+        <w:t>Oberfläche</w:t>
+      </w:r>
+    </w:p>
+    <w:p>
+      <w:pPr>
+        <w:keepNext/>
+        <w:jc w:val="center"/>
+      </w:pPr>
+      <w:r>
+        <w:drawing>
+          <wp:inline distT="0" distB="0" distL="0" distR="0" wp14:anchorId="4320A2D3" wp14:editId="2CA5238C">
+            <wp:extent cx="5972810" cy="3266440"/>
+            <wp:effectExtent l="0" t="0" r="8890" b="0"/>
+            <wp:docPr id="23" name="Grafik 23"/>
+            <wp:cNvGraphicFramePr>
+              <a:graphicFrameLocks xmlns:a="http://schemas.openxmlformats.org/drawingml/2006/main" noChangeAspect="1"/>
+            </wp:cNvGraphicFramePr>
+            <a:graphic xmlns:a="http://schemas.openxmlformats.org/drawingml/2006/main">
+              <a:graphicData uri="http://schemas.openxmlformats.org/drawingml/2006/picture">
+                <pic:pic xmlns:pic="http://schemas.openxmlformats.org/drawingml/2006/picture">
+                  <pic:nvPicPr>
+                    <pic:cNvPr id="1" name=""/>
+                    <pic:cNvPicPr/>
+                  </pic:nvPicPr>
+                  <pic:blipFill>
+                    <a:blip r:embed="rId6"/>
+                    <a:stretch>
+                      <a:fillRect/>
+                    </a:stretch>
+                  </pic:blipFill>
+                  <pic:spPr>
+                    <a:xfrm>
+                      <a:off x="0" y="0"/>
+                      <a:ext cx="5972810" cy="3266440"/>
+                    </a:xfrm>
+                    <a:prstGeom prst="rect">
+                      <a:avLst/>
+                    </a:prstGeom>
+                  </pic:spPr>
+                </pic:pic>
+              </a:graphicData>
+            </a:graphic>
+          </wp:inline>
+        </w:drawing>
+      </w:r>
+    </w:p>
+    <w:p>
+      <w:pPr>
+        <w:rPr>
+          <w:lang w:val="de-AT"/>
+        </w:rPr>
+      </w:pPr>
+      <w:r>
+        <w:rPr>
+          <w:lang w:val="de-AT"/>
+        </w:rPr>
+        <w:t>Die Oberfläche besteheht aus den folgenden Teilen:</w:t>
+      </w:r>
+    </w:p>
+    <w:p>
+      <w:pPr>
+        <w:pStyle w:val="berschrift3"/>
+        <w:rPr>
+          <w:lang w:val="de-AT"/>
+        </w:rPr>
+      </w:pPr>
+      <w:r>
+        <w:rPr>
+          <w:lang w:val="de-AT"/>
+        </w:rPr>
+        <w:t>Menüleiste</w:t>
+      </w:r>
+    </w:p>
+    <w:p>
+      <w:pPr>
+        <w:rPr>
+          <w:lang w:val="de-AT"/>
+        </w:rPr>
+      </w:pPr>
+      <w:r>
+        <w:rPr>
+          <w:lang w:val="de-AT"/>
+        </w:rPr>
+        <w:drawing>
+          <wp:inline distT="0" distB="0" distL="0" distR="0" wp14:anchorId="524A1B3B" wp14:editId="34572C40">
+            <wp:extent cx="5972810" cy="161925"/>
+            <wp:effectExtent l="0" t="0" r="8890" b="9525"/>
+            <wp:docPr id="4" name="Grafik 4"/>
+            <wp:cNvGraphicFramePr>
+              <a:graphicFrameLocks xmlns:a="http://schemas.openxmlformats.org/drawingml/2006/main" noChangeAspect="1"/>
+            </wp:cNvGraphicFramePr>
+            <a:graphic xmlns:a="http://schemas.openxmlformats.org/drawingml/2006/main">
+              <a:graphicData uri="http://schemas.openxmlformats.org/drawingml/2006/picture">
+                <pic:pic xmlns:pic="http://schemas.openxmlformats.org/drawingml/2006/picture">
+                  <pic:nvPicPr>
+                    <pic:cNvPr id="1" name=""/>
+                    <pic:cNvPicPr/>
+                  </pic:nvPicPr>
+                  <pic:blipFill>
+                    <a:blip r:embed="rId7"/>
+                    <a:stretch>
+                      <a:fillRect/>
+                    </a:stretch>
+                  </pic:blipFill>
+                  <pic:spPr>
+                    <a:xfrm>
+                      <a:off x="0" y="0"/>
+                      <a:ext cx="5972810" cy="161925"/>
+                    </a:xfrm>
+                    <a:prstGeom prst="rect">
+                      <a:avLst/>
+                    </a:prstGeom>
+                  </pic:spPr>
+                </pic:pic>
+              </a:graphicData>
+            </a:graphic>
+          </wp:inline>
+        </w:drawing>
+      </w:r>
+    </w:p>
+    <w:p>
+      <w:pPr>
+        <w:rPr>
+          <w:lang w:val="de-AT"/>
+        </w:rPr>
+      </w:pPr>
+      <w:r>
+        <w:rPr>
+          <w:lang w:val="de-AT"/>
+        </w:rPr>
+        <w:t>Die Menüleiste bietet die Standardfunktionen von eclipse, es wurden keine Anpassungen vorgenommen.</w:t>
+      </w:r>
+      <w:r>
+        <w:rPr>
+          <w:lang w:val="de-AT"/>
+        </w:rPr>
+        <w:t xml:space="preserve"> Wenn mit Tastenkürzeln für Speichern, etc. gearbeitet wird, ist die Verwendung nicht erforderlich.</w:t>
+      </w:r>
+    </w:p>
+    <w:p>
+      <w:pPr>
+        <w:pStyle w:val="berschrift3"/>
+        <w:rPr>
+          <w:lang w:val="de-AT"/>
+        </w:rPr>
+      </w:pPr>
+      <w:r>
+        <w:rPr>
+          <w:lang w:val="de-AT"/>
+        </w:rPr>
+        <w:t>Explorer</w:t>
+      </w:r>
+    </w:p>
+    <w:p>
+      <w:pPr>
+        <w:rPr>
+          <w:noProof/>
+        </w:rPr>
+      </w:pPr>
+      <w:r>
+        <w:rPr>
+          <w:lang w:val="de-AT"/>
+        </w:rPr>
+        <w:t>Hier werden alle in diesem Workspace erstellten oder importierten Projekte und die enthaltenen Dateien angezeigt.</w:t>
+      </w:r>
+      <w:r>
+        <w:rPr>
+          <w:noProof/>
+        </w:rPr>
+        <w:t xml:space="preserve"> </w:t>
+      </w:r>
+    </w:p>
+    <w:p>
+      <w:pPr>
+        <w:jc w:val="center"/>
+        <w:rPr>
+          <w:lang w:val="de-AT"/>
+        </w:rPr>
+      </w:pPr>
+      <w:r>
+        <w:rPr>
+          <w:lang w:val="de-AT"/>
+        </w:rPr>
+        <w:lastRenderedPageBreak/>
+        <w:drawing>
+          <wp:inline distT="0" distB="0" distL="0" distR="0" wp14:anchorId="3BDB1F7B" wp14:editId="027F7996">
+            <wp:extent cx="1646989" cy="1633235"/>
+            <wp:effectExtent l="0" t="0" r="0" b="5080"/>
+            <wp:docPr id="24" name="Grafik 24"/>
+            <wp:cNvGraphicFramePr>
+              <a:graphicFrameLocks xmlns:a="http://schemas.openxmlformats.org/drawingml/2006/main" noChangeAspect="1"/>
+            </wp:cNvGraphicFramePr>
+            <a:graphic xmlns:a="http://schemas.openxmlformats.org/drawingml/2006/main">
+              <a:graphicData uri="http://schemas.openxmlformats.org/drawingml/2006/picture">
+                <pic:pic xmlns:pic="http://schemas.openxmlformats.org/drawingml/2006/picture">
+                  <pic:nvPicPr>
+                    <pic:cNvPr id="1" name=""/>
+                    <pic:cNvPicPr/>
+                  </pic:nvPicPr>
+                  <pic:blipFill>
+                    <a:blip r:embed="rId8"/>
+                    <a:stretch>
+                      <a:fillRect/>
+                    </a:stretch>
+                  </pic:blipFill>
+                  <pic:spPr>
+                    <a:xfrm>
+                      <a:off x="0" y="0"/>
+                      <a:ext cx="1670246" cy="1656298"/>
+                    </a:xfrm>
+                    <a:prstGeom prst="rect">
+                      <a:avLst/>
+                    </a:prstGeom>
+                  </pic:spPr>
+                </pic:pic>
+              </a:graphicData>
+            </a:graphic>
+          </wp:inline>
+        </w:drawing>
+      </w:r>
+    </w:p>
+    <w:p>
+      <w:pPr>
+        <w:pStyle w:val="berschrift3"/>
+        <w:rPr>
+          <w:lang w:val="de-AT"/>
+        </w:rPr>
+      </w:pPr>
+      <w:r>
+        <w:rPr>
+          <w:lang w:val="de-AT"/>
+        </w:rPr>
+        <w:t>Minimap – Outline</w:t>
+      </w:r>
+    </w:p>
+    <w:p>
+      <w:pPr>
+        <w:rPr>
+          <w:lang w:val="de-AT"/>
+        </w:rPr>
+      </w:pPr>
+      <w:r>
+        <w:rPr>
+          <w:lang w:val="de-AT"/>
+        </w:rPr>
+        <w:t>Die „Outline“ dient als minimap und zeigt den im Arbeitsbereich sichtbaren Bildausschnitt. Bei größeren Diagrammen kann man so auch schnell den Bildausschnitt ändern.</w:t>
+      </w:r>
+    </w:p>
+    <w:p>
+      <w:pPr>
+        <w:rPr>
+          <w:lang w:val="de-AT"/>
+        </w:rPr>
+      </w:pPr>
+      <w:r>
+        <w:rPr>
+          <w:lang w:val="de-AT"/>
+        </w:rPr>
+        <w:drawing>
+          <wp:inline distT="0" distB="0" distL="0" distR="0" wp14:anchorId="6C74FA4C" wp14:editId="5EB3257A">
+            <wp:extent cx="4563112" cy="4525006"/>
+            <wp:effectExtent l="0" t="0" r="8890" b="9525"/>
+            <wp:docPr id="21" name="Grafik 21"/>
+            <wp:cNvGraphicFramePr>
+              <a:graphicFrameLocks xmlns:a="http://schemas.openxmlformats.org/drawingml/2006/main" noChangeAspect="1"/>
+            </wp:cNvGraphicFramePr>
+            <a:graphic xmlns:a="http://schemas.openxmlformats.org/drawingml/2006/main">
+              <a:graphicData uri="http://schemas.openxmlformats.org/drawingml/2006/picture">
+                <pic:pic xmlns:pic="http://schemas.openxmlformats.org/drawingml/2006/picture">
+                  <pic:nvPicPr>
+                    <pic:cNvPr id="1" name=""/>
+                    <pic:cNvPicPr/>
+                  </pic:nvPicPr>
+                  <pic:blipFill>
+                    <a:blip r:embed="rId9"/>
+                    <a:stretch>
+                      <a:fillRect/>
+                    </a:stretch>
+                  </pic:blipFill>
+                  <pic:spPr>
+                    <a:xfrm>
+                      <a:off x="0" y="0"/>
+                      <a:ext cx="4563112" cy="4525006"/>
+                    </a:xfrm>
+                    <a:prstGeom prst="rect">
+                      <a:avLst/>
+                    </a:prstGeom>
+                  </pic:spPr>
+                </pic:pic>
+              </a:graphicData>
+            </a:graphic>
+          </wp:inline>
+        </w:drawing>
+      </w:r>
+    </w:p>
+    <w:p>
+      <w:pPr>
+        <w:pStyle w:val="berschrift3"/>
+        <w:rPr>
+          <w:lang w:val="de-AT"/>
+        </w:rPr>
+      </w:pPr>
+      <w:r>
+        <w:rPr>
+          <w:lang w:val="de-AT"/>
+        </w:rPr>
+        <w:t>Arbeitsbereich</w:t>
+      </w:r>
+    </w:p>
+    <w:p>
+      <w:pPr>
+        <w:rPr>
+          <w:lang w:val="de-AT"/>
+        </w:rPr>
+      </w:pPr>
+      <w:r>
+        <w:rPr>
+          <w:lang w:val="de-AT"/>
+        </w:rPr>
+        <w:t>Hier können Elemente bearbeitet, hinzugefügt oder verschoben werden. Die Werkzeuge, um neue Elemente anzulegen, sind rechts in der „Palette“ auswählbar.</w:t>
+      </w:r>
+    </w:p>
+    <w:p>
+      <w:pPr>
+        <w:rPr>
+          <w:lang w:val="de-AT"/>
+        </w:rPr>
+      </w:pPr>
+      <w:r>
+        <w:rPr>
+          <w:lang w:val="de-AT"/>
+        </w:rPr>
+        <w:lastRenderedPageBreak/>
+        <w:drawing>
+          <wp:inline distT="0" distB="0" distL="0" distR="0" wp14:anchorId="69729BC9" wp14:editId="0957AA89">
+            <wp:extent cx="5972810" cy="2566035"/>
+            <wp:effectExtent l="0" t="0" r="8890" b="5715"/>
+            <wp:docPr id="20" name="Grafik 20"/>
+            <wp:cNvGraphicFramePr>
+              <a:graphicFrameLocks xmlns:a="http://schemas.openxmlformats.org/drawingml/2006/main" noChangeAspect="1"/>
+            </wp:cNvGraphicFramePr>
+            <a:graphic xmlns:a="http://schemas.openxmlformats.org/drawingml/2006/main">
+              <a:graphicData uri="http://schemas.openxmlformats.org/drawingml/2006/picture">
+                <pic:pic xmlns:pic="http://schemas.openxmlformats.org/drawingml/2006/picture">
+                  <pic:nvPicPr>
+                    <pic:cNvPr id="1" name=""/>
+                    <pic:cNvPicPr/>
+                  </pic:nvPicPr>
+                  <pic:blipFill>
+                    <a:blip r:embed="rId10"/>
+                    <a:stretch>
+                      <a:fillRect/>
+                    </a:stretch>
+                  </pic:blipFill>
+                  <pic:spPr>
+                    <a:xfrm>
+                      <a:off x="0" y="0"/>
+                      <a:ext cx="5972810" cy="2566035"/>
+                    </a:xfrm>
+                    <a:prstGeom prst="rect">
+                      <a:avLst/>
+                    </a:prstGeom>
+                  </pic:spPr>
+                </pic:pic>
+              </a:graphicData>
+            </a:graphic>
+          </wp:inline>
+        </w:drawing>
+      </w:r>
+    </w:p>
+    <w:p>
+      <w:pPr>
+        <w:pStyle w:val="berschrift3"/>
+        <w:rPr>
+          <w:lang w:val="de-AT"/>
+        </w:rPr>
+      </w:pPr>
+      <w:r>
+        <w:rPr>
+          <w:lang w:val="de-AT"/>
+        </w:rPr>
+        <w:t>Eigenschaften</w:t>
+      </w:r>
+    </w:p>
+    <w:p>
+      <w:pPr>
+        <w:rPr>
+          <w:lang w:val="de-AT"/>
+        </w:rPr>
+      </w:pPr>
+      <w:r>
+        <w:rPr>
+          <w:lang w:val="de-AT"/>
+        </w:rPr>
+        <w:t>Hier können die Attribute der Elemente bearbeitet werden.</w:t>
+      </w:r>
+    </w:p>
+    <w:p>
+      <w:pPr>
+        <w:rPr>
+          <w:lang w:val="de-AT"/>
+        </w:rPr>
+      </w:pPr>
+      <w:r>
+        <w:rPr>
+          <w:lang w:val="de-AT"/>
+        </w:rPr>
+        <w:drawing>
+          <wp:inline distT="0" distB="0" distL="0" distR="0" wp14:anchorId="21FA4660" wp14:editId="2CA9BE85">
+            <wp:extent cx="5972810" cy="1380490"/>
+            <wp:effectExtent l="0" t="0" r="8890" b="0"/>
+            <wp:docPr id="19" name="Grafik 19"/>
+            <wp:cNvGraphicFramePr>
+              <a:graphicFrameLocks xmlns:a="http://schemas.openxmlformats.org/drawingml/2006/main" noChangeAspect="1"/>
+            </wp:cNvGraphicFramePr>
+            <a:graphic xmlns:a="http://schemas.openxmlformats.org/drawingml/2006/main">
+              <a:graphicData uri="http://schemas.openxmlformats.org/drawingml/2006/picture">
+                <pic:pic xmlns:pic="http://schemas.openxmlformats.org/drawingml/2006/picture">
+                  <pic:nvPicPr>
+                    <pic:cNvPr id="1" name=""/>
+                    <pic:cNvPicPr/>
+                  </pic:nvPicPr>
+                  <pic:blipFill>
+                    <a:blip r:embed="rId11"/>
+                    <a:stretch>
+                      <a:fillRect/>
+                    </a:stretch>
+                  </pic:blipFill>
+                  <pic:spPr>
+                    <a:xfrm>
+                      <a:off x="0" y="0"/>
+                      <a:ext cx="5972810" cy="1380490"/>
+                    </a:xfrm>
+                    <a:prstGeom prst="rect">
+                      <a:avLst/>
+                    </a:prstGeom>
+                  </pic:spPr>
+                </pic:pic>
+              </a:graphicData>
+            </a:graphic>
+          </wp:inline>
+        </w:drawing>
+      </w:r>
+    </w:p>
+    <w:p>
+      <w:pPr>
+        <w:pStyle w:val="berschrift1"/>
+        <w:numPr>
+          <w:ilvl w:val="0"/>
+          <w:numId w:val="2"/>
+        </w:numPr>
+        <w:ind w:left="0"/>
+        <w:rPr>
+          <w:lang w:val="de-AT"/>
+        </w:rPr>
+      </w:pPr>
+      <w:r>
+        <w:rPr>
+          <w:lang w:val="de-AT"/>
+        </w:rPr>
         <w:t>Inbetriebnahme</w:t>
       </w:r>
-      <w:proofErr w:type="spellEnd"/>
+    </w:p>
+    <w:p>
+      <w:pPr>
+        <w:keepNext/>
+        <w:rPr>
+          <w:lang w:val="de-AT"/>
+        </w:rPr>
+      </w:pPr>
+      <w:r>
+        <w:rPr>
+          <w:lang w:val="de-AT"/>
+        </w:rPr>
+        <w:t>Eclipse wird als komprimierte .zip-Datei ausgeliefert. Diese muss zuerst entpackt w</w:t>
+      </w:r>
+      <w:r>
+        <w:rPr>
+          <w:lang w:val="de-AT"/>
+        </w:rPr>
+        <w:t>e</w:t>
+      </w:r>
+      <w:r>
+        <w:rPr>
+          <w:lang w:val="de-AT"/>
+        </w:rPr>
+        <w:t>rden.</w:t>
+      </w:r>
+    </w:p>
+    <w:p>
+      <w:pPr>
+        <w:keepNext/>
+        <w:jc w:val="center"/>
+        <w:rPr>
+          <w:lang w:val="de-AT"/>
+        </w:rPr>
+      </w:pPr>
+      <w:r>
+        <w:rPr>
+          <w:lang w:val="de-AT"/>
+        </w:rPr>
+        <w:drawing>
+          <wp:inline distT="0" distB="0" distL="0" distR="0" wp14:anchorId="089BA422" wp14:editId="4CD071C1">
+            <wp:extent cx="3137562" cy="1800279"/>
+            <wp:effectExtent l="0" t="0" r="5715" b="9525"/>
+            <wp:docPr id="2" name="Grafik 2"/>
+            <wp:cNvGraphicFramePr>
+              <a:graphicFrameLocks xmlns:a="http://schemas.openxmlformats.org/drawingml/2006/main" noChangeAspect="1"/>
+            </wp:cNvGraphicFramePr>
+            <a:graphic xmlns:a="http://schemas.openxmlformats.org/drawingml/2006/main">
+              <a:graphicData uri="http://schemas.openxmlformats.org/drawingml/2006/picture">
+                <pic:pic xmlns:pic="http://schemas.openxmlformats.org/drawingml/2006/picture">
+                  <pic:nvPicPr>
+                    <pic:cNvPr id="1" name=""/>
+                    <pic:cNvPicPr/>
+                  </pic:nvPicPr>
+                  <pic:blipFill>
+                    <a:blip r:embed="rId12"/>
+                    <a:stretch>
+                      <a:fillRect/>
+                    </a:stretch>
+                  </pic:blipFill>
+                  <pic:spPr>
+                    <a:xfrm>
+                      <a:off x="0" y="0"/>
+                      <a:ext cx="3180322" cy="1824814"/>
+                    </a:xfrm>
+                    <a:prstGeom prst="rect">
+                      <a:avLst/>
+                    </a:prstGeom>
+                  </pic:spPr>
+                </pic:pic>
+              </a:graphicData>
+            </a:graphic>
+          </wp:inline>
+        </w:drawing>
+      </w:r>
+      <w:r>
+        <w:rPr>
+          <w:lang w:val="de-AT"/>
+        </w:rPr>
+        <w:t xml:space="preserve"> </w:t>
+      </w:r>
+    </w:p>
+    <w:p>
+      <w:pPr>
+        <w:pStyle w:val="Beschriftung"/>
+        <w:jc w:val="center"/>
+        <w:rPr>
+          <w:lang w:val="de-AT"/>
+        </w:rPr>
+      </w:pPr>
+      <w:r>
+        <w:rPr>
+          <w:lang w:val="de-AT"/>
+        </w:rPr>
+        <w:t xml:space="preserve">Abbildung </w:t>
+      </w:r>
+      <w:r>
+        <w:rPr>
+          <w:lang w:val="de-AT"/>
+        </w:rPr>
+        <w:fldChar w:fldCharType="begin"/>
+      </w:r>
+      <w:r>
+        <w:rPr>
+          <w:lang w:val="de-AT"/>
+        </w:rPr>
+        <w:instrText xml:space="preserve"> SEQ Abbildung \* ARABIC </w:instrText>
+      </w:r>
+      <w:r>
+        <w:rPr>
+          <w:lang w:val="de-AT"/>
+        </w:rPr>
+        <w:fldChar w:fldCharType="separate"/>
+      </w:r>
+      <w:r>
+        <w:rPr>
+          <w:noProof/>
+          <w:lang w:val="de-AT"/>
+        </w:rPr>
+        <w:t>2</w:t>
+      </w:r>
+      <w:r>
+        <w:rPr>
+          <w:lang w:val="de-AT"/>
+        </w:rPr>
+        <w:fldChar w:fldCharType="end"/>
+      </w:r>
+      <w:r>
+        <w:rPr>
+          <w:lang w:val="de-AT"/>
+        </w:rPr>
+        <w:t xml:space="preserve"> Ordnerstruktur von Eclipse nach dem Entpacken</w:t>
+      </w:r>
+    </w:p>
+    <w:p>
+      <w:pPr>
+        <w:rPr>
+          <w:lang w:val="de-AT"/>
+        </w:rPr>
+      </w:pPr>
+      <w:r>
+        <w:rPr>
+          <w:lang w:val="de-AT"/>
+        </w:rPr>
+        <w:t xml:space="preserve">Gestartet wird eclipse durch Doppelklick auf </w:t>
+      </w:r>
+      <w:r>
+        <w:rPr>
+          <w:lang w:val="de-AT"/>
+        </w:rPr>
+        <w:t>„tbgdesigner.exe“. Beim ersten Starten erscheint der Auswahldialog „Workspace festlegen“</w:t>
+      </w:r>
+    </w:p>
+    <w:p>
+      <w:pPr>
+        <w:keepNext/>
+        <w:jc w:val="center"/>
+      </w:pPr>
+      <w:r>
+        <w:rPr>
+          <w:lang w:val="de-AT"/>
+        </w:rPr>
+        <w:lastRenderedPageBreak/>
+        <w:drawing>
+          <wp:inline distT="0" distB="0" distL="0" distR="0" wp14:anchorId="39BDC0FE" wp14:editId="326B2D0F">
+            <wp:extent cx="1724792" cy="774339"/>
+            <wp:effectExtent l="0" t="0" r="8890" b="6985"/>
+            <wp:docPr id="1" name="Grafik 1"/>
+            <wp:cNvGraphicFramePr>
+              <a:graphicFrameLocks xmlns:a="http://schemas.openxmlformats.org/drawingml/2006/main" noChangeAspect="1"/>
+            </wp:cNvGraphicFramePr>
+            <a:graphic xmlns:a="http://schemas.openxmlformats.org/drawingml/2006/main">
+              <a:graphicData uri="http://schemas.openxmlformats.org/drawingml/2006/picture">
+                <pic:pic xmlns:pic="http://schemas.openxmlformats.org/drawingml/2006/picture">
+                  <pic:nvPicPr>
+                    <pic:cNvPr id="1" name=""/>
+                    <pic:cNvPicPr/>
+                  </pic:nvPicPr>
+                  <pic:blipFill>
+                    <a:blip r:embed="rId13"/>
+                    <a:stretch>
+                      <a:fillRect/>
+                    </a:stretch>
+                  </pic:blipFill>
+                  <pic:spPr>
+                    <a:xfrm>
+                      <a:off x="0" y="0"/>
+                      <a:ext cx="1739026" cy="780729"/>
+                    </a:xfrm>
+                    <a:prstGeom prst="rect">
+                      <a:avLst/>
+                    </a:prstGeom>
+                  </pic:spPr>
+                </pic:pic>
+              </a:graphicData>
+            </a:graphic>
+          </wp:inline>
+        </w:drawing>
+      </w:r>
     </w:p>
     <w:p>
       <w:pPr>
@@ -114,20 +815,35 @@
           <w:ilvl w:val="1"/>
           <w:numId w:val="2"/>
         </w:numPr>
-      </w:pPr>
-      <w:proofErr w:type="spellStart"/>
-      <w:r>
-        <w:t>Anlegen</w:t>
-      </w:r>
-      <w:proofErr w:type="spellEnd"/>
-      <w:r>
-        <w:t xml:space="preserve"> </w:t>
-      </w:r>
-      <w:r>
-        <w:t>des Workspace</w:t>
-      </w:r>
-      <w:r>
-        <w:t xml:space="preserve"> </w:t>
+        <w:ind w:left="0"/>
+        <w:rPr>
+          <w:lang w:val="de-AT"/>
+        </w:rPr>
+      </w:pPr>
+      <w:r>
+        <w:rPr>
+          <w:lang w:val="de-AT"/>
+        </w:rPr>
+        <w:t>Anlegen des Workspace</w:t>
+      </w:r>
+    </w:p>
+    <w:p>
+      <w:pPr>
+        <w:rPr>
+          <w:lang w:val="de-AT"/>
+        </w:rPr>
+      </w:pPr>
+      <w:r>
+        <w:rPr>
+          <w:lang w:val="de-AT"/>
+        </w:rPr>
+        <w:t xml:space="preserve">Eclipse erfordert, um zu funktionieren, einen Arbeitsordner, in dem die Metadaten über die aktuell bearbeiteten Projekte liegen. Dieser </w:t>
+      </w:r>
+      <w:r>
+        <w:rPr>
+          <w:lang w:val="de-AT"/>
+        </w:rPr>
+        <w:t>kann an einem beliebigen Ort (Eigene Dateien, Arbeitsverzeichnis, geteiltes Laufwerk, …) liegen. Falls noch nicht angelegt, kann der Workspace-Ordner in diesem Dialog erstellt werden. Das Häkchen „use as default“ verhindert diesen Dialog bei weiteren Programmstarts.</w:t>
       </w:r>
     </w:p>
     <w:p>
@@ -137,28 +853,261 @@
           <w:ilvl w:val="1"/>
           <w:numId w:val="2"/>
         </w:numPr>
-      </w:pPr>
-      <w:proofErr w:type="spellStart"/>
-      <w:r>
-        <w:t>Anlegen</w:t>
-      </w:r>
-      <w:proofErr w:type="spellEnd"/>
-      <w:r>
-        <w:t xml:space="preserve"> </w:t>
-      </w:r>
-      <w:proofErr w:type="spellStart"/>
-      <w:r>
-        <w:t>eines</w:t>
-      </w:r>
-      <w:proofErr w:type="spellEnd"/>
-      <w:r>
-        <w:t xml:space="preserve"> </w:t>
-      </w:r>
-      <w:proofErr w:type="spellStart"/>
-      <w:r>
-        <w:t>Projekts</w:t>
-      </w:r>
-      <w:proofErr w:type="spellEnd"/>
+        <w:ind w:left="0"/>
+        <w:rPr>
+          <w:lang w:val="de-AT"/>
+        </w:rPr>
+      </w:pPr>
+      <w:r>
+        <w:rPr>
+          <w:lang w:val="de-AT"/>
+        </w:rPr>
+        <w:t>Anlegen eines Projekts</w:t>
+      </w:r>
+    </w:p>
+    <w:p>
+      <w:pPr>
+        <w:rPr>
+          <w:lang w:val="de-AT"/>
+        </w:rPr>
+      </w:pPr>
+      <w:r>
+        <w:rPr>
+          <w:lang w:val="de-AT"/>
+        </w:rPr>
+        <w:t xml:space="preserve">Mehrere Wege führen zum Dialog „neues Projekt“. </w:t>
+      </w:r>
+    </w:p>
+    <w:p>
+      <w:pPr>
+        <w:pStyle w:val="Listenabsatz"/>
+        <w:numPr>
+          <w:ilvl w:val="0"/>
+          <w:numId w:val="1"/>
+        </w:numPr>
+        <w:ind w:left="0"/>
+        <w:rPr>
+          <w:lang w:val="de-AT"/>
+        </w:rPr>
+      </w:pPr>
+      <w:r>
+        <w:rPr>
+          <w:lang w:val="de-AT"/>
+        </w:rPr>
+        <w:t>Rechtsklick im Explorer-Bereich -&gt; „New“ -&gt; „Project“</w:t>
+      </w:r>
+    </w:p>
+    <w:p>
+      <w:pPr>
+        <w:pStyle w:val="Listenabsatz"/>
+        <w:numPr>
+          <w:ilvl w:val="0"/>
+          <w:numId w:val="1"/>
+        </w:numPr>
+        <w:ind w:left="0"/>
+        <w:rPr>
+          <w:lang w:val="de-AT"/>
+        </w:rPr>
+      </w:pPr>
+      <w:r>
+        <w:rPr>
+          <w:lang w:val="de-AT"/>
+        </w:rPr>
+        <w:t>Menüleiste „File“ -&gt; „New“ -&gt; „Project“</w:t>
+      </w:r>
+    </w:p>
+    <w:p>
+      <w:pPr>
+        <w:pStyle w:val="Listenabsatz"/>
+        <w:numPr>
+          <w:ilvl w:val="0"/>
+          <w:numId w:val="1"/>
+        </w:numPr>
+        <w:ind w:left="0"/>
+        <w:rPr>
+          <w:lang w:val="de-AT"/>
+        </w:rPr>
+      </w:pPr>
+      <w:r>
+        <w:rPr>
+          <w:lang w:val="de-AT"/>
+        </w:rPr>
+        <w:t>Strg + N</w:t>
+      </w:r>
+    </w:p>
+    <w:p>
+      <w:pPr>
+        <w:rPr>
+          <w:lang w:val="de-AT"/>
+        </w:rPr>
+      </w:pPr>
+      <w:r>
+        <w:rPr>
+          <w:lang w:val="de-AT"/>
+        </w:rPr>
+        <w:t>Im aufgehenden Dialog „New Project“ wählt man das „TBG-Projekt“ aus.</w:t>
+      </w:r>
+      <w:r>
+        <w:rPr>
+          <w:lang w:val="de-AT"/>
+        </w:rPr>
+        <w:t xml:space="preserve"> „Next“ führt zur Maske „Projektname“.</w:t>
+      </w:r>
+    </w:p>
+    <w:p>
+      <w:pPr>
+        <w:jc w:val="center"/>
+        <w:rPr>
+          <w:lang w:val="de-AT"/>
+        </w:rPr>
+      </w:pPr>
+      <w:r>
+        <w:rPr>
+          <w:lang w:val="de-AT"/>
+        </w:rPr>
+        <w:drawing>
+          <wp:inline distT="0" distB="0" distL="0" distR="0" wp14:anchorId="6E6489A3" wp14:editId="72108CC7">
+            <wp:extent cx="1628309" cy="1570950"/>
+            <wp:effectExtent l="0" t="0" r="0" b="0"/>
+            <wp:docPr id="5" name="Grafik 5"/>
+            <wp:cNvGraphicFramePr>
+              <a:graphicFrameLocks xmlns:a="http://schemas.openxmlformats.org/drawingml/2006/main" noChangeAspect="1"/>
+            </wp:cNvGraphicFramePr>
+            <a:graphic xmlns:a="http://schemas.openxmlformats.org/drawingml/2006/main">
+              <a:graphicData uri="http://schemas.openxmlformats.org/drawingml/2006/picture">
+                <pic:pic xmlns:pic="http://schemas.openxmlformats.org/drawingml/2006/picture">
+                  <pic:nvPicPr>
+                    <pic:cNvPr id="1" name=""/>
+                    <pic:cNvPicPr/>
+                  </pic:nvPicPr>
+                  <pic:blipFill>
+                    <a:blip r:embed="rId14"/>
+                    <a:stretch>
+                      <a:fillRect/>
+                    </a:stretch>
+                  </pic:blipFill>
+                  <pic:spPr>
+                    <a:xfrm>
+                      <a:off x="0" y="0"/>
+                      <a:ext cx="1645455" cy="1587492"/>
+                    </a:xfrm>
+                    <a:prstGeom prst="rect">
+                      <a:avLst/>
+                    </a:prstGeom>
+                  </pic:spPr>
+                </pic:pic>
+              </a:graphicData>
+            </a:graphic>
+          </wp:inline>
+        </w:drawing>
+      </w:r>
+      <w:r>
+        <w:rPr>
+          <w:lang w:val="de-AT"/>
+        </w:rPr>
+        <w:t xml:space="preserve">     </w:t>
+      </w:r>
+      <w:r>
+        <w:rPr>
+          <w:lang w:val="de-AT"/>
+        </w:rPr>
+        <w:drawing>
+          <wp:inline distT="0" distB="0" distL="0" distR="0" wp14:anchorId="0E96EF20" wp14:editId="71417B19">
+            <wp:extent cx="1616452" cy="1559512"/>
+            <wp:effectExtent l="0" t="0" r="3175" b="3175"/>
+            <wp:docPr id="6" name="Grafik 6"/>
+            <wp:cNvGraphicFramePr>
+              <a:graphicFrameLocks xmlns:a="http://schemas.openxmlformats.org/drawingml/2006/main" noChangeAspect="1"/>
+            </wp:cNvGraphicFramePr>
+            <a:graphic xmlns:a="http://schemas.openxmlformats.org/drawingml/2006/main">
+              <a:graphicData uri="http://schemas.openxmlformats.org/drawingml/2006/picture">
+                <pic:pic xmlns:pic="http://schemas.openxmlformats.org/drawingml/2006/picture">
+                  <pic:nvPicPr>
+                    <pic:cNvPr id="1" name=""/>
+                    <pic:cNvPicPr/>
+                  </pic:nvPicPr>
+                  <pic:blipFill>
+                    <a:blip r:embed="rId15"/>
+                    <a:stretch>
+                      <a:fillRect/>
+                    </a:stretch>
+                  </pic:blipFill>
+                  <pic:spPr>
+                    <a:xfrm>
+                      <a:off x="0" y="0"/>
+                      <a:ext cx="1637972" cy="1580274"/>
+                    </a:xfrm>
+                    <a:prstGeom prst="rect">
+                      <a:avLst/>
+                    </a:prstGeom>
+                  </pic:spPr>
+                </pic:pic>
+              </a:graphicData>
+            </a:graphic>
+          </wp:inline>
+        </w:drawing>
+      </w:r>
+    </w:p>
+    <w:p>
+      <w:pPr>
+        <w:rPr>
+          <w:lang w:val="de-AT"/>
+        </w:rPr>
+      </w:pPr>
+      <w:r>
+        <w:rPr>
+          <w:lang w:val="de-AT"/>
+        </w:rPr>
+        <w:t>„Finish“ schließt die Erstellung ab. Danach wird folgende Projektstruktur angelegt:</w:t>
+      </w:r>
+    </w:p>
+    <w:p>
+      <w:pPr>
+        <w:jc w:val="center"/>
+        <w:rPr>
+          <w:lang w:val="de-AT"/>
+        </w:rPr>
+      </w:pPr>
+      <w:r>
+        <w:rPr>
+          <w:lang w:val="de-AT"/>
+        </w:rPr>
+        <w:drawing>
+          <wp:inline distT="0" distB="0" distL="0" distR="0" wp14:anchorId="70FAE6CC" wp14:editId="52B97E09">
+            <wp:extent cx="1638646" cy="1624962"/>
+            <wp:effectExtent l="0" t="0" r="0" b="0"/>
+            <wp:docPr id="7" name="Grafik 7"/>
+            <wp:cNvGraphicFramePr>
+              <a:graphicFrameLocks xmlns:a="http://schemas.openxmlformats.org/drawingml/2006/main" noChangeAspect="1"/>
+            </wp:cNvGraphicFramePr>
+            <a:graphic xmlns:a="http://schemas.openxmlformats.org/drawingml/2006/main">
+              <a:graphicData uri="http://schemas.openxmlformats.org/drawingml/2006/picture">
+                <pic:pic xmlns:pic="http://schemas.openxmlformats.org/drawingml/2006/picture">
+                  <pic:nvPicPr>
+                    <pic:cNvPr id="1" name=""/>
+                    <pic:cNvPicPr/>
+                  </pic:nvPicPr>
+                  <pic:blipFill>
+                    <a:blip r:embed="rId16"/>
+                    <a:stretch>
+                      <a:fillRect/>
+                    </a:stretch>
+                  </pic:blipFill>
+                  <pic:spPr>
+                    <a:xfrm>
+                      <a:off x="0" y="0"/>
+                      <a:ext cx="1657166" cy="1643327"/>
+                    </a:xfrm>
+                    <a:prstGeom prst="rect">
+                      <a:avLst/>
+                    </a:prstGeom>
+                  </pic:spPr>
+                </pic:pic>
+              </a:graphicData>
+            </a:graphic>
+          </wp:inline>
+        </w:drawing>
+      </w:r>
     </w:p>
     <w:p>
       <w:pPr>
@@ -167,30 +1116,274 @@
           <w:ilvl w:val="1"/>
           <w:numId w:val="2"/>
         </w:numPr>
-      </w:pPr>
-      <w:proofErr w:type="spellStart"/>
-      <w:r>
-        <w:t>Importieren</w:t>
-      </w:r>
-      <w:proofErr w:type="spellEnd"/>
-      <w:r>
-        <w:t xml:space="preserve"> </w:t>
-      </w:r>
-      <w:proofErr w:type="spellStart"/>
-      <w:r>
-        <w:t>eines</w:t>
-      </w:r>
-      <w:proofErr w:type="spellEnd"/>
-      <w:r>
-        <w:t xml:space="preserve"> </w:t>
-      </w:r>
-      <w:proofErr w:type="spellStart"/>
-      <w:r>
-        <w:t>Projekts</w:t>
-      </w:r>
-      <w:proofErr w:type="spellEnd"/>
-    </w:p>
-    <w:p/>
+        <w:ind w:left="0"/>
+        <w:rPr>
+          <w:lang w:val="de-AT"/>
+        </w:rPr>
+      </w:pPr>
+      <w:r>
+        <w:rPr>
+          <w:lang w:val="de-AT"/>
+        </w:rPr>
+        <w:t>Importieren eines Projekts</w:t>
+      </w:r>
+    </w:p>
+    <w:p>
+      <w:pPr>
+        <w:rPr>
+          <w:lang w:val="de-AT"/>
+        </w:rPr>
+      </w:pPr>
+      <w:r>
+        <w:rPr>
+          <w:lang w:val="de-AT"/>
+        </w:rPr>
+        <w:t xml:space="preserve">Soll an einem bereits bestehenden Projekt weitergearbeitet werden, muss dieses zuerst importiert werden. </w:t>
+      </w:r>
+      <w:r>
+        <w:rPr>
+          <w:lang w:val="de-AT"/>
+        </w:rPr>
+        <w:t>Mehrere Wege führen zum Dialog „</w:t>
+      </w:r>
+      <w:r>
+        <w:rPr>
+          <w:lang w:val="de-AT"/>
+        </w:rPr>
+        <w:t>Import</w:t>
+      </w:r>
+      <w:r>
+        <w:rPr>
+          <w:lang w:val="de-AT"/>
+        </w:rPr>
+        <w:t xml:space="preserve">“. </w:t>
+      </w:r>
+    </w:p>
+    <w:p>
+      <w:pPr>
+        <w:pStyle w:val="Listenabsatz"/>
+        <w:numPr>
+          <w:ilvl w:val="0"/>
+          <w:numId w:val="1"/>
+        </w:numPr>
+        <w:ind w:left="0"/>
+        <w:rPr>
+          <w:lang w:val="de-AT"/>
+        </w:rPr>
+      </w:pPr>
+      <w:r>
+        <w:rPr>
+          <w:lang w:val="de-AT"/>
+        </w:rPr>
+        <w:t>Rechtsklick im Explorer-Bereich -&gt; „</w:t>
+      </w:r>
+      <w:r>
+        <w:rPr>
+          <w:lang w:val="de-AT"/>
+        </w:rPr>
+        <w:t>Import</w:t>
+      </w:r>
+      <w:r>
+        <w:rPr>
+          <w:lang w:val="de-AT"/>
+        </w:rPr>
+        <w:t xml:space="preserve">“ </w:t>
+      </w:r>
+    </w:p>
+    <w:p>
+      <w:pPr>
+        <w:pStyle w:val="Listenabsatz"/>
+        <w:numPr>
+          <w:ilvl w:val="0"/>
+          <w:numId w:val="1"/>
+        </w:numPr>
+        <w:ind w:left="0"/>
+        <w:rPr>
+          <w:lang w:val="de-AT"/>
+        </w:rPr>
+      </w:pPr>
+      <w:r>
+        <w:rPr>
+          <w:lang w:val="de-AT"/>
+        </w:rPr>
+        <w:t>Menüleiste „File“ -&gt; „Import“</w:t>
+      </w:r>
+    </w:p>
+    <w:p>
+      <w:pPr>
+        <w:rPr>
+          <w:lang w:val="de-AT"/>
+        </w:rPr>
+      </w:pPr>
+      <w:r>
+        <w:rPr>
+          <w:lang w:val="de-AT"/>
+        </w:rPr>
+        <w:lastRenderedPageBreak/>
+        <w:t>Nach der Auswahl „Existing Projects into Workspace“ gelangt man zur Auswahl des Quellverzeichnisses.</w:t>
+      </w:r>
+    </w:p>
+    <w:p>
+      <w:pPr>
+        <w:jc w:val="center"/>
+        <w:rPr>
+          <w:lang w:val="de-AT"/>
+        </w:rPr>
+      </w:pPr>
+      <w:r>
+        <w:rPr>
+          <w:lang w:val="de-AT"/>
+        </w:rPr>
+        <w:drawing>
+          <wp:inline distT="0" distB="0" distL="0" distR="0" wp14:anchorId="32643FE9" wp14:editId="4AF48C5C">
+            <wp:extent cx="1753354" cy="1863153"/>
+            <wp:effectExtent l="0" t="0" r="0" b="3810"/>
+            <wp:docPr id="8" name="Grafik 8"/>
+            <wp:cNvGraphicFramePr>
+              <a:graphicFrameLocks xmlns:a="http://schemas.openxmlformats.org/drawingml/2006/main" noChangeAspect="1"/>
+            </wp:cNvGraphicFramePr>
+            <a:graphic xmlns:a="http://schemas.openxmlformats.org/drawingml/2006/main">
+              <a:graphicData uri="http://schemas.openxmlformats.org/drawingml/2006/picture">
+                <pic:pic xmlns:pic="http://schemas.openxmlformats.org/drawingml/2006/picture">
+                  <pic:nvPicPr>
+                    <pic:cNvPr id="1" name=""/>
+                    <pic:cNvPicPr/>
+                  </pic:nvPicPr>
+                  <pic:blipFill>
+                    <a:blip r:embed="rId17"/>
+                    <a:stretch>
+                      <a:fillRect/>
+                    </a:stretch>
+                  </pic:blipFill>
+                  <pic:spPr>
+                    <a:xfrm>
+                      <a:off x="0" y="0"/>
+                      <a:ext cx="1765162" cy="1875700"/>
+                    </a:xfrm>
+                    <a:prstGeom prst="rect">
+                      <a:avLst/>
+                    </a:prstGeom>
+                  </pic:spPr>
+                </pic:pic>
+              </a:graphicData>
+            </a:graphic>
+          </wp:inline>
+        </w:drawing>
+      </w:r>
+      <w:r>
+        <w:rPr>
+          <w:lang w:val="de-AT"/>
+        </w:rPr>
+        <w:t xml:space="preserve">   </w:t>
+      </w:r>
+      <w:r>
+        <w:rPr>
+          <w:lang w:val="de-AT"/>
+        </w:rPr>
+        <w:drawing>
+          <wp:inline distT="0" distB="0" distL="0" distR="0" wp14:anchorId="7276BD3C" wp14:editId="4F9EDE86">
+            <wp:extent cx="1747658" cy="2404313"/>
+            <wp:effectExtent l="0" t="0" r="5080" b="0"/>
+            <wp:docPr id="9" name="Grafik 9"/>
+            <wp:cNvGraphicFramePr>
+              <a:graphicFrameLocks xmlns:a="http://schemas.openxmlformats.org/drawingml/2006/main" noChangeAspect="1"/>
+            </wp:cNvGraphicFramePr>
+            <a:graphic xmlns:a="http://schemas.openxmlformats.org/drawingml/2006/main">
+              <a:graphicData uri="http://schemas.openxmlformats.org/drawingml/2006/picture">
+                <pic:pic xmlns:pic="http://schemas.openxmlformats.org/drawingml/2006/picture">
+                  <pic:nvPicPr>
+                    <pic:cNvPr id="1" name=""/>
+                    <pic:cNvPicPr/>
+                  </pic:nvPicPr>
+                  <pic:blipFill>
+                    <a:blip r:embed="rId18"/>
+                    <a:stretch>
+                      <a:fillRect/>
+                    </a:stretch>
+                  </pic:blipFill>
+                  <pic:spPr>
+                    <a:xfrm>
+                      <a:off x="0" y="0"/>
+                      <a:ext cx="1779496" cy="2448114"/>
+                    </a:xfrm>
+                    <a:prstGeom prst="rect">
+                      <a:avLst/>
+                    </a:prstGeom>
+                  </pic:spPr>
+                </pic:pic>
+              </a:graphicData>
+            </a:graphic>
+          </wp:inline>
+        </w:drawing>
+      </w:r>
+      <w:r>
+        <w:rPr>
+          <w:lang w:val="de-AT"/>
+        </w:rPr>
+        <w:t xml:space="preserve">   </w:t>
+      </w:r>
+      <w:r>
+        <w:rPr>
+          <w:lang w:val="de-AT"/>
+        </w:rPr>
+        <w:drawing>
+          <wp:inline distT="0" distB="0" distL="0" distR="0" wp14:anchorId="1698E12D" wp14:editId="02034741">
+            <wp:extent cx="1682515" cy="2314692"/>
+            <wp:effectExtent l="0" t="0" r="0" b="0"/>
+            <wp:docPr id="11" name="Grafik 11"/>
+            <wp:cNvGraphicFramePr>
+              <a:graphicFrameLocks xmlns:a="http://schemas.openxmlformats.org/drawingml/2006/main" noChangeAspect="1"/>
+            </wp:cNvGraphicFramePr>
+            <a:graphic xmlns:a="http://schemas.openxmlformats.org/drawingml/2006/main">
+              <a:graphicData uri="http://schemas.openxmlformats.org/drawingml/2006/picture">
+                <pic:pic xmlns:pic="http://schemas.openxmlformats.org/drawingml/2006/picture">
+                  <pic:nvPicPr>
+                    <pic:cNvPr id="1" name=""/>
+                    <pic:cNvPicPr/>
+                  </pic:nvPicPr>
+                  <pic:blipFill>
+                    <a:blip r:embed="rId19"/>
+                    <a:stretch>
+                      <a:fillRect/>
+                    </a:stretch>
+                  </pic:blipFill>
+                  <pic:spPr>
+                    <a:xfrm>
+                      <a:off x="0" y="0"/>
+                      <a:ext cx="1698500" cy="2336683"/>
+                    </a:xfrm>
+                    <a:prstGeom prst="rect">
+                      <a:avLst/>
+                    </a:prstGeom>
+                  </pic:spPr>
+                </pic:pic>
+              </a:graphicData>
+            </a:graphic>
+          </wp:inline>
+        </w:drawing>
+      </w:r>
+    </w:p>
+    <w:p>
+      <w:pPr>
+        <w:rPr>
+          <w:lang w:val="de-AT"/>
+        </w:rPr>
+      </w:pPr>
+      <w:r>
+        <w:rPr>
+          <w:lang w:val="de-AT"/>
+        </w:rPr>
+        <w:t>Sobald per „Browse“ der Quellordner festgelegt ist, können ein oder mehrere Projekte aus diesem Ordner in den Workspace importiert werden. Dabei werden nicht die Dateien kopiert (diese liegen weiterhin im Quellordner und werden dort bearbeitet), es wird nur eine Referenz erstellt (für eclipse benötigt).</w:t>
+      </w:r>
+    </w:p>
+    <w:p>
+      <w:pPr>
+        <w:jc w:val="center"/>
+        <w:rPr>
+          <w:lang w:val="de-AT"/>
+        </w:rPr>
+      </w:pPr>
+    </w:p>
     <w:p>
       <w:pPr>
         <w:pStyle w:val="berschrift1"/>
@@ -198,39 +1391,17 @@
           <w:ilvl w:val="0"/>
           <w:numId w:val="2"/>
         </w:numPr>
-      </w:pPr>
-      <w:proofErr w:type="spellStart"/>
-      <w:r>
-        <w:t>Oberfläche</w:t>
-      </w:r>
-      <w:proofErr w:type="spellEnd"/>
-    </w:p>
-    <w:p>
-      <w:pPr>
-        <w:ind w:left="360"/>
-      </w:pPr>
-    </w:p>
-    <w:p>
-      <w:pPr>
-        <w:pStyle w:val="berschrift1"/>
-        <w:numPr>
-          <w:ilvl w:val="0"/>
-          <w:numId w:val="2"/>
-        </w:numPr>
-      </w:pPr>
-      <w:proofErr w:type="spellStart"/>
-      <w:r>
-        <w:t>Grundlegende</w:t>
-      </w:r>
-      <w:proofErr w:type="spellEnd"/>
-      <w:r>
-        <w:t xml:space="preserve"> </w:t>
-      </w:r>
-      <w:proofErr w:type="spellStart"/>
-      <w:r>
-        <w:t>Funktionen</w:t>
-      </w:r>
-      <w:proofErr w:type="spellEnd"/>
+        <w:ind w:left="0"/>
+        <w:rPr>
+          <w:lang w:val="de-AT"/>
+        </w:rPr>
+      </w:pPr>
+      <w:r>
+        <w:rPr>
+          <w:lang w:val="de-AT"/>
+        </w:rPr>
+        <w:t>Grundlegende Funktionen</w:t>
+      </w:r>
     </w:p>
     <w:p>
       <w:pPr>
@@ -239,36 +1410,147 @@
           <w:ilvl w:val="1"/>
           <w:numId w:val="2"/>
         </w:numPr>
-      </w:pPr>
-      <w:proofErr w:type="spellStart"/>
-      <w:r>
-        <w:t>Anlegen</w:t>
-      </w:r>
-      <w:proofErr w:type="spellEnd"/>
-      <w:r>
-        <w:t xml:space="preserve"> </w:t>
-      </w:r>
-      <w:proofErr w:type="spellStart"/>
-      <w:r>
-        <w:t>eines</w:t>
-      </w:r>
-      <w:proofErr w:type="spellEnd"/>
-      <w:r>
-        <w:t xml:space="preserve"> </w:t>
-      </w:r>
-      <w:proofErr w:type="spellStart"/>
-      <w:r>
-        <w:t>Objekts</w:t>
-      </w:r>
-      <w:proofErr w:type="spellEnd"/>
-      <w:r>
-        <w:t>/</w:t>
-      </w:r>
-      <w:proofErr w:type="spellStart"/>
-      <w:r>
-        <w:t>Gebäudes</w:t>
-      </w:r>
-      <w:proofErr w:type="spellEnd"/>
+        <w:ind w:left="0"/>
+        <w:rPr>
+          <w:lang w:val="de-AT"/>
+        </w:rPr>
+      </w:pPr>
+      <w:r>
+        <w:rPr>
+          <w:lang w:val="de-AT"/>
+        </w:rPr>
+        <w:t>Öffnen des Arbeitsbereichs</w:t>
+      </w:r>
+    </w:p>
+    <w:p>
+      <w:pPr>
+        <w:rPr>
+          <w:lang w:val="de-AT"/>
+        </w:rPr>
+      </w:pPr>
+      <w:r>
+        <w:rPr>
+          <w:lang w:val="de-AT"/>
+        </w:rPr>
+        <w:t>Der Arbeitsbereich füllt sich mit dem Diagramm, wenn einer der beiden (identischenen) Links geöffnet wird:</w:t>
+      </w:r>
+    </w:p>
+    <w:p>
+      <w:pPr>
+        <w:jc w:val="center"/>
+        <w:rPr>
+          <w:lang w:val="de-AT"/>
+        </w:rPr>
+      </w:pPr>
+      <w:r>
+        <w:rPr>
+          <w:lang w:val="de-AT"/>
+        </w:rPr>
+        <w:drawing>
+          <wp:inline distT="0" distB="0" distL="0" distR="0" wp14:anchorId="1BA25247" wp14:editId="3BC97B01">
+            <wp:extent cx="1521111" cy="1508408"/>
+            <wp:effectExtent l="0" t="0" r="3175" b="0"/>
+            <wp:docPr id="12" name="Grafik 12"/>
+            <wp:cNvGraphicFramePr>
+              <a:graphicFrameLocks xmlns:a="http://schemas.openxmlformats.org/drawingml/2006/main" noChangeAspect="1"/>
+            </wp:cNvGraphicFramePr>
+            <a:graphic xmlns:a="http://schemas.openxmlformats.org/drawingml/2006/main">
+              <a:graphicData uri="http://schemas.openxmlformats.org/drawingml/2006/picture">
+                <pic:pic xmlns:pic="http://schemas.openxmlformats.org/drawingml/2006/picture">
+                  <pic:nvPicPr>
+                    <pic:cNvPr id="1" name=""/>
+                    <pic:cNvPicPr/>
+                  </pic:nvPicPr>
+                  <pic:blipFill>
+                    <a:blip r:embed="rId20"/>
+                    <a:stretch>
+                      <a:fillRect/>
+                    </a:stretch>
+                  </pic:blipFill>
+                  <pic:spPr>
+                    <a:xfrm>
+                      <a:off x="0" y="0"/>
+                      <a:ext cx="1535290" cy="1522468"/>
+                    </a:xfrm>
+                    <a:prstGeom prst="rect">
+                      <a:avLst/>
+                    </a:prstGeom>
+                  </pic:spPr>
+                </pic:pic>
+              </a:graphicData>
+            </a:graphic>
+          </wp:inline>
+        </w:drawing>
+      </w:r>
+    </w:p>
+    <w:p>
+      <w:pPr>
+        <w:rPr>
+          <w:lang w:val="de-AT"/>
+        </w:rPr>
+      </w:pPr>
+      <w:r>
+        <w:rPr>
+          <w:lang w:val="de-AT"/>
+        </w:rPr>
+        <w:t>Danach sind alle Bereiche befüllt:</w:t>
+      </w:r>
+    </w:p>
+    <w:p>
+      <w:pPr>
+        <w:jc w:val="center"/>
+        <w:rPr>
+          <w:lang w:val="de-AT"/>
+        </w:rPr>
+      </w:pPr>
+      <w:r>
+        <w:rPr>
+          <w:lang w:val="de-AT"/>
+        </w:rPr>
+        <w:lastRenderedPageBreak/>
+        <w:drawing>
+          <wp:inline distT="0" distB="0" distL="0" distR="0" wp14:anchorId="705A1FAD" wp14:editId="4A2AC1F2">
+            <wp:extent cx="4580667" cy="2487567"/>
+            <wp:effectExtent l="0" t="0" r="0" b="8255"/>
+            <wp:docPr id="13" name="Grafik 13"/>
+            <wp:cNvGraphicFramePr>
+              <a:graphicFrameLocks xmlns:a="http://schemas.openxmlformats.org/drawingml/2006/main" noChangeAspect="1"/>
+            </wp:cNvGraphicFramePr>
+            <a:graphic xmlns:a="http://schemas.openxmlformats.org/drawingml/2006/main">
+              <a:graphicData uri="http://schemas.openxmlformats.org/drawingml/2006/picture">
+                <pic:pic xmlns:pic="http://schemas.openxmlformats.org/drawingml/2006/picture">
+                  <pic:nvPicPr>
+                    <pic:cNvPr id="1" name=""/>
+                    <pic:cNvPicPr/>
+                  </pic:nvPicPr>
+                  <pic:blipFill>
+                    <a:blip r:embed="rId21"/>
+                    <a:stretch>
+                      <a:fillRect/>
+                    </a:stretch>
+                  </pic:blipFill>
+                  <pic:spPr>
+                    <a:xfrm>
+                      <a:off x="0" y="0"/>
+                      <a:ext cx="4617768" cy="2507715"/>
+                    </a:xfrm>
+                    <a:prstGeom prst="rect">
+                      <a:avLst/>
+                    </a:prstGeom>
+                  </pic:spPr>
+                </pic:pic>
+              </a:graphicData>
+            </a:graphic>
+          </wp:inline>
+        </w:drawing>
+      </w:r>
+    </w:p>
+    <w:p>
+      <w:pPr>
+        <w:rPr>
+          <w:lang w:val="de-AT"/>
+        </w:rPr>
+      </w:pPr>
     </w:p>
     <w:p>
       <w:pPr>
@@ -277,25 +1559,274 @@
           <w:ilvl w:val="1"/>
           <w:numId w:val="2"/>
         </w:numPr>
-      </w:pPr>
-      <w:proofErr w:type="spellStart"/>
-      <w:r>
-        <w:t>Bearbeiten</w:t>
-      </w:r>
-      <w:proofErr w:type="spellEnd"/>
-      <w:r>
-        <w:t xml:space="preserve"> von </w:t>
-      </w:r>
-      <w:proofErr w:type="spellStart"/>
-      <w:r>
-        <w:t>Eigenschaften</w:t>
-      </w:r>
-      <w:proofErr w:type="spellEnd"/>
-    </w:p>
-    <w:p>
-      <w:pPr>
-        <w:ind w:left="360"/>
-      </w:pPr>
+        <w:ind w:left="0"/>
+        <w:rPr>
+          <w:lang w:val="de-AT"/>
+        </w:rPr>
+      </w:pPr>
+      <w:r>
+        <w:rPr>
+          <w:lang w:val="de-AT"/>
+        </w:rPr>
+        <w:t>Anlegen eines Objekts/Gebäudes</w:t>
+      </w:r>
+    </w:p>
+    <w:p>
+      <w:pPr>
+        <w:rPr>
+          <w:lang w:val="de-AT"/>
+        </w:rPr>
+      </w:pPr>
+      <w:r>
+        <w:rPr>
+          <w:lang w:val="de-AT"/>
+        </w:rPr>
+        <w:t>Um ein neues Gebäude anzulegen, wählt man die Schaltfläche „Gebäude“ rechts in der Palette:</w:t>
+      </w:r>
+    </w:p>
+    <w:p>
+      <w:pPr>
+        <w:jc w:val="center"/>
+        <w:rPr>
+          <w:lang w:val="de-AT"/>
+        </w:rPr>
+      </w:pPr>
+      <w:r>
+        <w:rPr>
+          <w:lang w:val="de-AT"/>
+        </w:rPr>
+        <w:drawing>
+          <wp:inline distT="0" distB="0" distL="0" distR="0" wp14:anchorId="2076BB2C" wp14:editId="1D979A5C">
+            <wp:extent cx="511371" cy="204548"/>
+            <wp:effectExtent l="0" t="0" r="3175" b="5080"/>
+            <wp:docPr id="14" name="Grafik 14"/>
+            <wp:cNvGraphicFramePr>
+              <a:graphicFrameLocks xmlns:a="http://schemas.openxmlformats.org/drawingml/2006/main" noChangeAspect="1"/>
+            </wp:cNvGraphicFramePr>
+            <a:graphic xmlns:a="http://schemas.openxmlformats.org/drawingml/2006/main">
+              <a:graphicData uri="http://schemas.openxmlformats.org/drawingml/2006/picture">
+                <pic:pic xmlns:pic="http://schemas.openxmlformats.org/drawingml/2006/picture">
+                  <pic:nvPicPr>
+                    <pic:cNvPr id="1" name=""/>
+                    <pic:cNvPicPr/>
+                  </pic:nvPicPr>
+                  <pic:blipFill>
+                    <a:blip r:embed="rId22"/>
+                    <a:stretch>
+                      <a:fillRect/>
+                    </a:stretch>
+                  </pic:blipFill>
+                  <pic:spPr>
+                    <a:xfrm>
+                      <a:off x="0" y="0"/>
+                      <a:ext cx="526081" cy="210432"/>
+                    </a:xfrm>
+                    <a:prstGeom prst="rect">
+                      <a:avLst/>
+                    </a:prstGeom>
+                  </pic:spPr>
+                </pic:pic>
+              </a:graphicData>
+            </a:graphic>
+          </wp:inline>
+        </w:drawing>
+      </w:r>
+    </w:p>
+    <w:p>
+      <w:pPr>
+        <w:rPr>
+          <w:lang w:val="de-AT"/>
+        </w:rPr>
+      </w:pPr>
+      <w:r>
+        <w:rPr>
+          <w:lang w:val="de-AT"/>
+        </w:rPr>
+        <w:t>Danach kann im Arbeitsbereich auf „freiem“ Grund ein neues Gebäude platziert werden. Wenn der Ort dafür zulässig ist, sieht der Mauszeiger wie folgt aus:</w:t>
+      </w:r>
+    </w:p>
+    <w:p>
+      <w:pPr>
+        <w:jc w:val="center"/>
+        <w:rPr>
+          <w:lang w:val="de-AT"/>
+        </w:rPr>
+      </w:pPr>
+      <w:r>
+        <w:rPr>
+          <w:lang w:val="de-AT"/>
+        </w:rPr>
+        <w:drawing>
+          <wp:inline distT="0" distB="0" distL="0" distR="0" wp14:anchorId="4189DFC7" wp14:editId="71FFEA4D">
+            <wp:extent cx="394362" cy="380994"/>
+            <wp:effectExtent l="0" t="0" r="5715" b="635"/>
+            <wp:docPr id="15" name="Grafik 15"/>
+            <wp:cNvGraphicFramePr>
+              <a:graphicFrameLocks xmlns:a="http://schemas.openxmlformats.org/drawingml/2006/main" noChangeAspect="1"/>
+            </wp:cNvGraphicFramePr>
+            <a:graphic xmlns:a="http://schemas.openxmlformats.org/drawingml/2006/main">
+              <a:graphicData uri="http://schemas.openxmlformats.org/drawingml/2006/picture">
+                <pic:pic xmlns:pic="http://schemas.openxmlformats.org/drawingml/2006/picture">
+                  <pic:nvPicPr>
+                    <pic:cNvPr id="1" name=""/>
+                    <pic:cNvPicPr/>
+                  </pic:nvPicPr>
+                  <pic:blipFill>
+                    <a:blip r:embed="rId23"/>
+                    <a:stretch>
+                      <a:fillRect/>
+                    </a:stretch>
+                  </pic:blipFill>
+                  <pic:spPr>
+                    <a:xfrm>
+                      <a:off x="0" y="0"/>
+                      <a:ext cx="398722" cy="385206"/>
+                    </a:xfrm>
+                    <a:prstGeom prst="rect">
+                      <a:avLst/>
+                    </a:prstGeom>
+                  </pic:spPr>
+                </pic:pic>
+              </a:graphicData>
+            </a:graphic>
+          </wp:inline>
+        </w:drawing>
+      </w:r>
+    </w:p>
+    <w:p>
+      <w:pPr>
+        <w:rPr>
+          <w:lang w:val="de-AT"/>
+        </w:rPr>
+      </w:pPr>
+      <w:r>
+        <w:rPr>
+          <w:lang w:val="de-AT"/>
+        </w:rPr>
+        <w:t>Ist die Anlage nicht erlaubt (z.B. keine Gebäude in anderen Gebäuden), sieht der Mauszeiger so aus:</w:t>
+      </w:r>
+    </w:p>
+    <w:p>
+      <w:pPr>
+        <w:jc w:val="center"/>
+        <w:rPr>
+          <w:lang w:val="de-AT"/>
+        </w:rPr>
+      </w:pPr>
+      <w:r>
+        <w:rPr>
+          <w:lang w:val="de-AT"/>
+        </w:rPr>
+        <w:drawing>
+          <wp:inline distT="0" distB="0" distL="0" distR="0" wp14:anchorId="32FF14E8" wp14:editId="5BB8B310">
+            <wp:extent cx="431159" cy="312023"/>
+            <wp:effectExtent l="0" t="0" r="7620" b="0"/>
+            <wp:docPr id="16" name="Grafik 16"/>
+            <wp:cNvGraphicFramePr>
+              <a:graphicFrameLocks xmlns:a="http://schemas.openxmlformats.org/drawingml/2006/main" noChangeAspect="1"/>
+            </wp:cNvGraphicFramePr>
+            <a:graphic xmlns:a="http://schemas.openxmlformats.org/drawingml/2006/main">
+              <a:graphicData uri="http://schemas.openxmlformats.org/drawingml/2006/picture">
+                <pic:pic xmlns:pic="http://schemas.openxmlformats.org/drawingml/2006/picture">
+                  <pic:nvPicPr>
+                    <pic:cNvPr id="1" name=""/>
+                    <pic:cNvPicPr/>
+                  </pic:nvPicPr>
+                  <pic:blipFill>
+                    <a:blip r:embed="rId24"/>
+                    <a:stretch>
+                      <a:fillRect/>
+                    </a:stretch>
+                  </pic:blipFill>
+                  <pic:spPr>
+                    <a:xfrm>
+                      <a:off x="0" y="0"/>
+                      <a:ext cx="440771" cy="318979"/>
+                    </a:xfrm>
+                    <a:prstGeom prst="rect">
+                      <a:avLst/>
+                    </a:prstGeom>
+                  </pic:spPr>
+                </pic:pic>
+              </a:graphicData>
+            </a:graphic>
+          </wp:inline>
+        </w:drawing>
+      </w:r>
+    </w:p>
+    <w:p>
+      <w:pPr>
+        <w:rPr>
+          <w:lang w:val="de-AT"/>
+        </w:rPr>
+      </w:pPr>
+      <w:r>
+        <w:rPr>
+          <w:lang w:val="de-AT"/>
+        </w:rPr>
+        <w:t>Ein Klick fügt das Gebäude hinzu und das neue Gebäude erscheint so:</w:t>
+      </w:r>
+    </w:p>
+    <w:p>
+      <w:pPr>
+        <w:jc w:val="center"/>
+        <w:rPr>
+          <w:lang w:val="de-AT"/>
+        </w:rPr>
+      </w:pPr>
+      <w:r>
+        <w:rPr>
+          <w:lang w:val="de-AT"/>
+        </w:rPr>
+        <w:drawing>
+          <wp:inline distT="0" distB="0" distL="0" distR="0" wp14:anchorId="6D1759F7" wp14:editId="4D942F5D">
+            <wp:extent cx="1482108" cy="862799"/>
+            <wp:effectExtent l="0" t="0" r="3810" b="0"/>
+            <wp:docPr id="17" name="Grafik 17"/>
+            <wp:cNvGraphicFramePr>
+              <a:graphicFrameLocks xmlns:a="http://schemas.openxmlformats.org/drawingml/2006/main" noChangeAspect="1"/>
+            </wp:cNvGraphicFramePr>
+            <a:graphic xmlns:a="http://schemas.openxmlformats.org/drawingml/2006/main">
+              <a:graphicData uri="http://schemas.openxmlformats.org/drawingml/2006/picture">
+                <pic:pic xmlns:pic="http://schemas.openxmlformats.org/drawingml/2006/picture">
+                  <pic:nvPicPr>
+                    <pic:cNvPr id="1" name=""/>
+                    <pic:cNvPicPr/>
+                  </pic:nvPicPr>
+                  <pic:blipFill>
+                    <a:blip r:embed="rId25"/>
+                    <a:stretch>
+                      <a:fillRect/>
+                    </a:stretch>
+                  </pic:blipFill>
+                  <pic:spPr>
+                    <a:xfrm>
+                      <a:off x="0" y="0"/>
+                      <a:ext cx="1495739" cy="870734"/>
+                    </a:xfrm>
+                    <a:prstGeom prst="rect">
+                      <a:avLst/>
+                    </a:prstGeom>
+                  </pic:spPr>
+                </pic:pic>
+              </a:graphicData>
+            </a:graphic>
+          </wp:inline>
+        </w:drawing>
+      </w:r>
+    </w:p>
+    <w:p>
+      <w:pPr>
+        <w:rPr>
+          <w:lang w:val="de-AT"/>
+        </w:rPr>
+      </w:pPr>
+      <w:r>
+        <w:rPr>
+          <w:lang w:val="de-AT"/>
+        </w:rPr>
+        <w:t>Jetzt kann die Größe geändert werden oder über den Eigenschaften-Bereich der Name festgelegt werden.</w:t>
+      </w:r>
     </w:p>
     <w:p>
       <w:pPr>
@@ -304,28 +1835,78 @@
           <w:ilvl w:val="1"/>
           <w:numId w:val="2"/>
         </w:numPr>
-      </w:pPr>
-      <w:proofErr w:type="spellStart"/>
-      <w:r>
-        <w:t>Anlegen</w:t>
-      </w:r>
-      <w:proofErr w:type="spellEnd"/>
-      <w:r>
-        <w:t xml:space="preserve"> </w:t>
-      </w:r>
-      <w:proofErr w:type="spellStart"/>
-      <w:r>
-        <w:t>einer</w:t>
-      </w:r>
-      <w:proofErr w:type="spellEnd"/>
-      <w:r>
-        <w:t xml:space="preserve"> Anlage</w:t>
-      </w:r>
-    </w:p>
-    <w:p>
-      <w:pPr>
-        <w:ind w:left="360"/>
-      </w:pPr>
+        <w:ind w:left="0"/>
+        <w:rPr>
+          <w:lang w:val="de-AT"/>
+        </w:rPr>
+      </w:pPr>
+      <w:r>
+        <w:rPr>
+          <w:lang w:val="de-AT"/>
+        </w:rPr>
+        <w:t>Bearbeiten von Eigenschaften</w:t>
+      </w:r>
+    </w:p>
+    <w:p>
+      <w:pPr>
+        <w:rPr>
+          <w:lang w:val="de-AT"/>
+        </w:rPr>
+      </w:pPr>
+      <w:r>
+        <w:rPr>
+          <w:lang w:val="de-AT"/>
+        </w:rPr>
+        <w:t>Die Attribute eines Elements können im Eigenschaften-Bereich geändert werden. Dort erscheinen die editierbaren Attribute je nachdem, welches Element im Arbeitsbereich markiert wurde.</w:t>
+      </w:r>
+    </w:p>
+    <w:p>
+      <w:pPr>
+        <w:rPr>
+          <w:lang w:val="de-AT"/>
+        </w:rPr>
+      </w:pPr>
+      <w:r>
+        <w:rPr>
+          <w:lang w:val="de-AT"/>
+        </w:rPr>
+        <w:lastRenderedPageBreak/>
+        <w:drawing>
+          <wp:inline distT="0" distB="0" distL="0" distR="0" wp14:anchorId="7A88852F" wp14:editId="00E41027">
+            <wp:extent cx="5972810" cy="1380490"/>
+            <wp:effectExtent l="0" t="0" r="8890" b="0"/>
+            <wp:docPr id="18" name="Grafik 18"/>
+            <wp:cNvGraphicFramePr>
+              <a:graphicFrameLocks xmlns:a="http://schemas.openxmlformats.org/drawingml/2006/main" noChangeAspect="1"/>
+            </wp:cNvGraphicFramePr>
+            <a:graphic xmlns:a="http://schemas.openxmlformats.org/drawingml/2006/main">
+              <a:graphicData uri="http://schemas.openxmlformats.org/drawingml/2006/picture">
+                <pic:pic xmlns:pic="http://schemas.openxmlformats.org/drawingml/2006/picture">
+                  <pic:nvPicPr>
+                    <pic:cNvPr id="1" name=""/>
+                    <pic:cNvPicPr/>
+                  </pic:nvPicPr>
+                  <pic:blipFill>
+                    <a:blip r:embed="rId11"/>
+                    <a:stretch>
+                      <a:fillRect/>
+                    </a:stretch>
+                  </pic:blipFill>
+                  <pic:spPr>
+                    <a:xfrm>
+                      <a:off x="0" y="0"/>
+                      <a:ext cx="5972810" cy="1380490"/>
+                    </a:xfrm>
+                    <a:prstGeom prst="rect">
+                      <a:avLst/>
+                    </a:prstGeom>
+                  </pic:spPr>
+                </pic:pic>
+              </a:graphicData>
+            </a:graphic>
+          </wp:inline>
+        </w:drawing>
+      </w:r>
     </w:p>
     <w:p>
       <w:pPr>
@@ -334,34 +1915,237 @@
           <w:ilvl w:val="1"/>
           <w:numId w:val="2"/>
         </w:numPr>
-      </w:pPr>
-      <w:proofErr w:type="spellStart"/>
-      <w:r>
-        <w:t>Anlegen</w:t>
-      </w:r>
-      <w:proofErr w:type="spellEnd"/>
-      <w:r>
+        <w:ind w:left="0"/>
+        <w:rPr>
+          <w:lang w:val="de-AT"/>
+        </w:rPr>
+      </w:pPr>
+      <w:r>
+        <w:rPr>
+          <w:lang w:val="de-AT"/>
+        </w:rPr>
+        <w:t>Anlegen einer Anlage</w:t>
+      </w:r>
+    </w:p>
+    <w:p>
+      <w:pPr>
+        <w:rPr>
+          <w:lang w:val="de-AT"/>
+        </w:rPr>
+      </w:pPr>
+      <w:r>
+        <w:rPr>
+          <w:lang w:val="de-AT"/>
+        </w:rPr>
+        <w:t>Analog zum Erstellen eines Gebäudes wird zuerst aus der Palette der entsprechende Anlagentyp gewählt (kann später über die Eigenschaften geändert werden) und im Arbeitsbereich platziert.</w:t>
+      </w:r>
+      <w:r>
+        <w:rPr>
+          <w:lang w:val="de-AT"/>
+        </w:rPr>
         <w:t xml:space="preserve"> </w:t>
       </w:r>
-      <w:proofErr w:type="spellStart"/>
-      <w:r>
-        <w:t>einer</w:t>
-      </w:r>
-      <w:proofErr w:type="spellEnd"/>
-      <w:r>
+      <w:r>
+        <w:rPr>
+          <w:lang w:val="de-AT"/>
+        </w:rPr>
+        <w:t>Ebenso wie bei Gebäuden gibt es auch bei Anlagen eine Validierung, wo sie angelegt werden dürfen. Diese ist über den Mauszeiger ersichtlich.</w:t>
+      </w:r>
+    </w:p>
+    <w:p>
+      <w:pPr>
+        <w:jc w:val="center"/>
+        <w:rPr>
+          <w:lang w:val="de-AT"/>
+        </w:rPr>
+      </w:pPr>
+      <w:r>
+        <w:rPr>
+          <w:lang w:val="de-AT"/>
+        </w:rPr>
+        <w:drawing>
+          <wp:inline distT="0" distB="0" distL="0" distR="0" wp14:anchorId="2F78CBA6" wp14:editId="48297E77">
+            <wp:extent cx="798118" cy="539768"/>
+            <wp:effectExtent l="0" t="0" r="2540" b="0"/>
+            <wp:docPr id="25" name="Grafik 25"/>
+            <wp:cNvGraphicFramePr>
+              <a:graphicFrameLocks xmlns:a="http://schemas.openxmlformats.org/drawingml/2006/main" noChangeAspect="1"/>
+            </wp:cNvGraphicFramePr>
+            <a:graphic xmlns:a="http://schemas.openxmlformats.org/drawingml/2006/main">
+              <a:graphicData uri="http://schemas.openxmlformats.org/drawingml/2006/picture">
+                <pic:pic xmlns:pic="http://schemas.openxmlformats.org/drawingml/2006/picture">
+                  <pic:nvPicPr>
+                    <pic:cNvPr id="1" name=""/>
+                    <pic:cNvPicPr/>
+                  </pic:nvPicPr>
+                  <pic:blipFill>
+                    <a:blip r:embed="rId26"/>
+                    <a:stretch>
+                      <a:fillRect/>
+                    </a:stretch>
+                  </pic:blipFill>
+                  <pic:spPr>
+                    <a:xfrm>
+                      <a:off x="0" y="0"/>
+                      <a:ext cx="811608" cy="548892"/>
+                    </a:xfrm>
+                    <a:prstGeom prst="rect">
+                      <a:avLst/>
+                    </a:prstGeom>
+                  </pic:spPr>
+                </pic:pic>
+              </a:graphicData>
+            </a:graphic>
+          </wp:inline>
+        </w:drawing>
+      </w:r>
+      <w:r>
+        <w:rPr>
+          <w:lang w:val="de-AT"/>
+        </w:rPr>
+        <w:drawing>
+          <wp:inline distT="0" distB="0" distL="0" distR="0" wp14:anchorId="47E5502F" wp14:editId="612A7F15">
+            <wp:extent cx="1453526" cy="1810885"/>
+            <wp:effectExtent l="0" t="0" r="0" b="0"/>
+            <wp:docPr id="31" name="Grafik 31"/>
+            <wp:cNvGraphicFramePr>
+              <a:graphicFrameLocks xmlns:a="http://schemas.openxmlformats.org/drawingml/2006/main" noChangeAspect="1"/>
+            </wp:cNvGraphicFramePr>
+            <a:graphic xmlns:a="http://schemas.openxmlformats.org/drawingml/2006/main">
+              <a:graphicData uri="http://schemas.openxmlformats.org/drawingml/2006/picture">
+                <pic:pic xmlns:pic="http://schemas.openxmlformats.org/drawingml/2006/picture">
+                  <pic:nvPicPr>
+                    <pic:cNvPr id="1" name=""/>
+                    <pic:cNvPicPr/>
+                  </pic:nvPicPr>
+                  <pic:blipFill>
+                    <a:blip r:embed="rId27"/>
+                    <a:stretch>
+                      <a:fillRect/>
+                    </a:stretch>
+                  </pic:blipFill>
+                  <pic:spPr>
+                    <a:xfrm>
+                      <a:off x="0" y="0"/>
+                      <a:ext cx="1478215" cy="1841644"/>
+                    </a:xfrm>
+                    <a:prstGeom prst="rect">
+                      <a:avLst/>
+                    </a:prstGeom>
+                  </pic:spPr>
+                </pic:pic>
+              </a:graphicData>
+            </a:graphic>
+          </wp:inline>
+        </w:drawing>
+      </w:r>
+      <w:r>
+        <w:rPr>
+          <w:lang w:val="de-AT"/>
+        </w:rPr>
+        <w:drawing>
+          <wp:inline distT="0" distB="0" distL="0" distR="0" wp14:anchorId="2230A174" wp14:editId="1DA5A96B">
+            <wp:extent cx="1472032" cy="1806768"/>
+            <wp:effectExtent l="0" t="0" r="0" b="3175"/>
+            <wp:docPr id="32" name="Grafik 32"/>
+            <wp:cNvGraphicFramePr>
+              <a:graphicFrameLocks xmlns:a="http://schemas.openxmlformats.org/drawingml/2006/main" noChangeAspect="1"/>
+            </wp:cNvGraphicFramePr>
+            <a:graphic xmlns:a="http://schemas.openxmlformats.org/drawingml/2006/main">
+              <a:graphicData uri="http://schemas.openxmlformats.org/drawingml/2006/picture">
+                <pic:pic xmlns:pic="http://schemas.openxmlformats.org/drawingml/2006/picture">
+                  <pic:nvPicPr>
+                    <pic:cNvPr id="1" name=""/>
+                    <pic:cNvPicPr/>
+                  </pic:nvPicPr>
+                  <pic:blipFill>
+                    <a:blip r:embed="rId28"/>
+                    <a:stretch>
+                      <a:fillRect/>
+                    </a:stretch>
+                  </pic:blipFill>
+                  <pic:spPr>
+                    <a:xfrm>
+                      <a:off x="0" y="0"/>
+                      <a:ext cx="1492271" cy="1831610"/>
+                    </a:xfrm>
+                    <a:prstGeom prst="rect">
+                      <a:avLst/>
+                    </a:prstGeom>
+                  </pic:spPr>
+                </pic:pic>
+              </a:graphicData>
+            </a:graphic>
+          </wp:inline>
+        </w:drawing>
+      </w:r>
+    </w:p>
+    <w:p>
+      <w:pPr>
+        <w:rPr>
+          <w:lang w:val="de-AT"/>
+        </w:rPr>
+      </w:pPr>
+      <w:r>
+        <w:rPr>
+          <w:lang w:val="de-AT"/>
+        </w:rPr>
+        <w:t xml:space="preserve">Der Standardwert bei allen Anlagen für „Versorgungsspannung“ ist dabei „NSP 50Hz (grün)“. Bei Trafos ist die Standard-Versorgungsspannung </w:t>
+      </w:r>
+      <w:r>
+        <w:rPr>
+          <w:lang w:val="de-AT"/>
+        </w:rPr>
+        <w:t>„</w:t>
+      </w:r>
+      <w:r>
+        <w:rPr>
+          <w:lang w:val="de-AT"/>
+        </w:rPr>
+        <w:t>20kV</w:t>
+      </w:r>
+      <w:r>
+        <w:rPr>
+          <w:lang w:val="de-AT"/>
+        </w:rPr>
+        <w:t xml:space="preserve"> 50Hz (</w:t>
+      </w:r>
+      <w:r>
+        <w:rPr>
+          <w:lang w:val="de-AT"/>
+        </w:rPr>
+        <w:t>rot</w:t>
+      </w:r>
+      <w:r>
+        <w:rPr>
+          <w:lang w:val="de-AT"/>
+        </w:rPr>
+        <w:t>)“</w:t>
+      </w:r>
+      <w:r>
+        <w:rPr>
+          <w:lang w:val="de-AT"/>
+        </w:rPr>
         <w:t xml:space="preserve"> </w:t>
       </w:r>
-      <w:proofErr w:type="spellStart"/>
-      <w:r>
-        <w:t>Verbindung</w:t>
-      </w:r>
-      <w:proofErr w:type="spellEnd"/>
-    </w:p>
-    <w:p>
-      <w:pPr>
-        <w:pStyle w:val="berschrift2"/>
-        <w:ind w:left="360"/>
-      </w:pPr>
+      <w:r>
+        <w:rPr>
+          <w:lang w:val="de-AT"/>
+        </w:rPr>
+        <w:t xml:space="preserve">und die Standard-Trafospannung </w:t>
+      </w:r>
+      <w:r>
+        <w:rPr>
+          <w:lang w:val="de-AT"/>
+        </w:rPr>
+        <w:t>„NSP 50Hz (grün)“</w:t>
+      </w:r>
+      <w:r>
+        <w:rPr>
+          <w:lang w:val="de-AT"/>
+        </w:rPr>
+        <w:t>.</w:t>
+      </w:r>
     </w:p>
     <w:p>
       <w:pPr>
@@ -370,48 +2154,171 @@
           <w:ilvl w:val="1"/>
           <w:numId w:val="2"/>
         </w:numPr>
-      </w:pPr>
-      <w:proofErr w:type="spellStart"/>
-      <w:r>
-        <w:t>Anlegen</w:t>
-      </w:r>
-      <w:proofErr w:type="spellEnd"/>
-      <w:r>
-        <w:t xml:space="preserve"> des </w:t>
-      </w:r>
-      <w:proofErr w:type="spellStart"/>
-      <w:r>
-        <w:t>Plankopfs</w:t>
-      </w:r>
-      <w:proofErr w:type="spellEnd"/>
-    </w:p>
-    <w:p>
-      <w:pPr>
-        <w:pStyle w:val="berschrift3"/>
-        <w:ind w:left="360"/>
-      </w:pPr>
-      <w:r>
-        <w:t xml:space="preserve">3.5.1 </w:t>
-      </w:r>
-      <w:proofErr w:type="spellStart"/>
-      <w:r>
-        <w:t>Bearbeiten</w:t>
-      </w:r>
-      <w:proofErr w:type="spellEnd"/>
-      <w:r>
-        <w:t xml:space="preserve"> des </w:t>
-      </w:r>
-      <w:proofErr w:type="spellStart"/>
-      <w:r>
-        <w:t>Plankopfs</w:t>
-      </w:r>
-      <w:proofErr w:type="spellEnd"/>
-    </w:p>
-    <w:p>
-      <w:pPr>
-        <w:pStyle w:val="berschrift2"/>
-        <w:ind w:left="720"/>
-      </w:pPr>
+        <w:ind w:left="0"/>
+        <w:rPr>
+          <w:lang w:val="de-AT"/>
+        </w:rPr>
+      </w:pPr>
+      <w:r>
+        <w:rPr>
+          <w:lang w:val="de-AT"/>
+        </w:rPr>
+        <w:t>Anlegen einer Verbindung</w:t>
+      </w:r>
+    </w:p>
+    <w:p>
+      <w:pPr>
+        <w:rPr>
+          <w:lang w:val="de-AT"/>
+        </w:rPr>
+      </w:pPr>
+      <w:r>
+        <w:rPr>
+          <w:lang w:val="de-AT"/>
+        </w:rPr>
+        <w:t>Nach Auswahl von „Verbindung anlegen“ aus der Palette muss zuerst der Ursprung durch Klick gewählt werden:</w:t>
+      </w:r>
+    </w:p>
+    <w:p>
+      <w:pPr>
+        <w:jc w:val="center"/>
+        <w:rPr>
+          <w:lang w:val="de-AT"/>
+        </w:rPr>
+      </w:pPr>
+      <w:r>
+        <w:rPr>
+          <w:lang w:val="de-AT"/>
+        </w:rPr>
+        <w:drawing>
+          <wp:inline distT="0" distB="0" distL="0" distR="0" wp14:anchorId="2CB7063A" wp14:editId="49A235DD">
+            <wp:extent cx="1427098" cy="1724726"/>
+            <wp:effectExtent l="0" t="0" r="1905" b="8890"/>
+            <wp:docPr id="28" name="Grafik 28"/>
+            <wp:cNvGraphicFramePr>
+              <a:graphicFrameLocks xmlns:a="http://schemas.openxmlformats.org/drawingml/2006/main" noChangeAspect="1"/>
+            </wp:cNvGraphicFramePr>
+            <a:graphic xmlns:a="http://schemas.openxmlformats.org/drawingml/2006/main">
+              <a:graphicData uri="http://schemas.openxmlformats.org/drawingml/2006/picture">
+                <pic:pic xmlns:pic="http://schemas.openxmlformats.org/drawingml/2006/picture">
+                  <pic:nvPicPr>
+                    <pic:cNvPr id="1" name=""/>
+                    <pic:cNvPicPr/>
+                  </pic:nvPicPr>
+                  <pic:blipFill>
+                    <a:blip r:embed="rId29"/>
+                    <a:stretch>
+                      <a:fillRect/>
+                    </a:stretch>
+                  </pic:blipFill>
+                  <pic:spPr>
+                    <a:xfrm>
+                      <a:off x="0" y="0"/>
+                      <a:ext cx="1452365" cy="1755263"/>
+                    </a:xfrm>
+                    <a:prstGeom prst="rect">
+                      <a:avLst/>
+                    </a:prstGeom>
+                  </pic:spPr>
+                </pic:pic>
+              </a:graphicData>
+            </a:graphic>
+          </wp:inline>
+        </w:drawing>
+      </w:r>
+      <w:r>
+        <w:rPr>
+          <w:lang w:val="de-AT"/>
+        </w:rPr>
+        <w:drawing>
+          <wp:inline distT="0" distB="0" distL="0" distR="0" wp14:anchorId="5628232F" wp14:editId="5D14A4C3">
+            <wp:extent cx="1401947" cy="1735928"/>
+            <wp:effectExtent l="0" t="0" r="8255" b="0"/>
+            <wp:docPr id="29" name="Grafik 29"/>
+            <wp:cNvGraphicFramePr>
+              <a:graphicFrameLocks xmlns:a="http://schemas.openxmlformats.org/drawingml/2006/main" noChangeAspect="1"/>
+            </wp:cNvGraphicFramePr>
+            <a:graphic xmlns:a="http://schemas.openxmlformats.org/drawingml/2006/main">
+              <a:graphicData uri="http://schemas.openxmlformats.org/drawingml/2006/picture">
+                <pic:pic xmlns:pic="http://schemas.openxmlformats.org/drawingml/2006/picture">
+                  <pic:nvPicPr>
+                    <pic:cNvPr id="1" name=""/>
+                    <pic:cNvPicPr/>
+                  </pic:nvPicPr>
+                  <pic:blipFill>
+                    <a:blip r:embed="rId30"/>
+                    <a:stretch>
+                      <a:fillRect/>
+                    </a:stretch>
+                  </pic:blipFill>
+                  <pic:spPr>
+                    <a:xfrm>
+                      <a:off x="0" y="0"/>
+                      <a:ext cx="1429792" cy="1770406"/>
+                    </a:xfrm>
+                    <a:prstGeom prst="rect">
+                      <a:avLst/>
+                    </a:prstGeom>
+                  </pic:spPr>
+                </pic:pic>
+              </a:graphicData>
+            </a:graphic>
+          </wp:inline>
+        </w:drawing>
+      </w:r>
+      <w:r>
+        <w:rPr>
+          <w:lang w:val="de-AT"/>
+        </w:rPr>
+        <w:drawing>
+          <wp:inline distT="0" distB="0" distL="0" distR="0" wp14:anchorId="7BFA8AFF" wp14:editId="4B0A863D">
+            <wp:extent cx="1443104" cy="1733271"/>
+            <wp:effectExtent l="0" t="0" r="5080" b="635"/>
+            <wp:docPr id="30" name="Grafik 30"/>
+            <wp:cNvGraphicFramePr>
+              <a:graphicFrameLocks xmlns:a="http://schemas.openxmlformats.org/drawingml/2006/main" noChangeAspect="1"/>
+            </wp:cNvGraphicFramePr>
+            <a:graphic xmlns:a="http://schemas.openxmlformats.org/drawingml/2006/main">
+              <a:graphicData uri="http://schemas.openxmlformats.org/drawingml/2006/picture">
+                <pic:pic xmlns:pic="http://schemas.openxmlformats.org/drawingml/2006/picture">
+                  <pic:nvPicPr>
+                    <pic:cNvPr id="1" name=""/>
+                    <pic:cNvPicPr/>
+                  </pic:nvPicPr>
+                  <pic:blipFill>
+                    <a:blip r:embed="rId31"/>
+                    <a:stretch>
+                      <a:fillRect/>
+                    </a:stretch>
+                  </pic:blipFill>
+                  <pic:spPr>
+                    <a:xfrm>
+                      <a:off x="0" y="0"/>
+                      <a:ext cx="1460346" cy="1753979"/>
+                    </a:xfrm>
+                    <a:prstGeom prst="rect">
+                      <a:avLst/>
+                    </a:prstGeom>
+                  </pic:spPr>
+                </pic:pic>
+              </a:graphicData>
+            </a:graphic>
+          </wp:inline>
+        </w:drawing>
+      </w:r>
+    </w:p>
+    <w:p>
+      <w:pPr>
+        <w:rPr>
+          <w:lang w:val="de-AT"/>
+        </w:rPr>
+      </w:pPr>
+      <w:r>
+        <w:rPr>
+          <w:lang w:val="de-AT"/>
+        </w:rPr>
+        <w:t>Danach wird das Ziel durch Klick gewählt. Validierung ist über den Mauszeiger ersichtlich, ungültige Ziele sind nicht wählbar. Danach kann die Verbindung gebogen, verschoben, etc. werden, bleibt aber immer an Quelle und Ziel fixiert.</w:t>
+      </w:r>
     </w:p>
     <w:p>
       <w:pPr>
@@ -420,20 +2327,171 @@
           <w:ilvl w:val="1"/>
           <w:numId w:val="2"/>
         </w:numPr>
-      </w:pPr>
-      <w:proofErr w:type="spellStart"/>
-      <w:r>
-        <w:t>Anlegen</w:t>
-      </w:r>
-      <w:proofErr w:type="spellEnd"/>
-      <w:r>
-        <w:t xml:space="preserve"> von </w:t>
-      </w:r>
-      <w:proofErr w:type="spellStart"/>
-      <w:r>
-        <w:t>Notizen</w:t>
-      </w:r>
-      <w:proofErr w:type="spellEnd"/>
+        <w:ind w:left="0"/>
+        <w:rPr>
+          <w:lang w:val="de-AT"/>
+        </w:rPr>
+      </w:pPr>
+      <w:r>
+        <w:rPr>
+          <w:lang w:val="de-AT"/>
+        </w:rPr>
+        <w:lastRenderedPageBreak/>
+        <w:t>Anlegen des Plankopfs</w:t>
+      </w:r>
+    </w:p>
+    <w:p>
+      <w:pPr>
+        <w:rPr>
+          <w:lang w:val="de-AT"/>
+        </w:rPr>
+      </w:pPr>
+      <w:r>
+        <w:rPr>
+          <w:lang w:val="de-AT"/>
+        </w:rPr>
+        <w:t>Analog zu den Anderen Objekten wird der Plankopf aus der Palette ausgewählt und dann im Arbeitsbereich platziert.</w:t>
+      </w:r>
+    </w:p>
+    <w:p>
+      <w:pPr>
+        <w:pStyle w:val="berschrift3"/>
+        <w:rPr>
+          <w:lang w:val="de-AT"/>
+        </w:rPr>
+      </w:pPr>
+      <w:r>
+        <w:rPr>
+          <w:lang w:val="de-AT"/>
+        </w:rPr>
+        <w:t>3.5.1 Bearbeiten des Plankopfs</w:t>
+      </w:r>
+    </w:p>
+    <w:p>
+      <w:pPr>
+        <w:rPr>
+          <w:noProof/>
+        </w:rPr>
+      </w:pPr>
+      <w:r>
+        <w:rPr>
+          <w:lang w:val="de-AT"/>
+        </w:rPr>
+        <w:t>Texteingabe ist über das Hinzufügen von Labels möglich. Diese werden aus der Palette gezogen und im Plankopf platziert. Über die Eigenschaften kann dann der Textinhalt und Schriftart/-größe geändert werden.</w:t>
+      </w:r>
+      <w:r>
+        <w:rPr>
+          <w:noProof/>
+        </w:rPr>
+        <w:t xml:space="preserve"> </w:t>
+      </w:r>
+    </w:p>
+    <w:p>
+      <w:pPr>
+        <w:rPr>
+          <w:lang w:val="de-AT"/>
+        </w:rPr>
+      </w:pPr>
+      <w:r>
+        <w:rPr>
+          <w:lang w:val="de-AT"/>
+        </w:rPr>
+        <w:drawing>
+          <wp:inline distT="0" distB="0" distL="0" distR="0" wp14:anchorId="79BE5479" wp14:editId="18C02F8F">
+            <wp:extent cx="5972810" cy="2816860"/>
+            <wp:effectExtent l="0" t="0" r="8890" b="2540"/>
+            <wp:docPr id="33" name="Grafik 33"/>
+            <wp:cNvGraphicFramePr>
+              <a:graphicFrameLocks xmlns:a="http://schemas.openxmlformats.org/drawingml/2006/main" noChangeAspect="1"/>
+            </wp:cNvGraphicFramePr>
+            <a:graphic xmlns:a="http://schemas.openxmlformats.org/drawingml/2006/main">
+              <a:graphicData uri="http://schemas.openxmlformats.org/drawingml/2006/picture">
+                <pic:pic xmlns:pic="http://schemas.openxmlformats.org/drawingml/2006/picture">
+                  <pic:nvPicPr>
+                    <pic:cNvPr id="1" name=""/>
+                    <pic:cNvPicPr/>
+                  </pic:nvPicPr>
+                  <pic:blipFill>
+                    <a:blip r:embed="rId32"/>
+                    <a:stretch>
+                      <a:fillRect/>
+                    </a:stretch>
+                  </pic:blipFill>
+                  <pic:spPr>
+                    <a:xfrm>
+                      <a:off x="0" y="0"/>
+                      <a:ext cx="5972810" cy="2816860"/>
+                    </a:xfrm>
+                    <a:prstGeom prst="rect">
+                      <a:avLst/>
+                    </a:prstGeom>
+                  </pic:spPr>
+                </pic:pic>
+              </a:graphicData>
+            </a:graphic>
+          </wp:inline>
+        </w:drawing>
+      </w:r>
+    </w:p>
+    <w:p>
+      <w:pPr>
+        <w:rPr>
+          <w:lang w:val="de-AT"/>
+        </w:rPr>
+      </w:pPr>
+      <w:r>
+        <w:rPr>
+          <w:lang w:val="de-AT"/>
+        </w:rPr>
+        <w:t>Ändern der Schriftart/-größe:</w:t>
+      </w:r>
+    </w:p>
+    <w:p>
+      <w:pPr>
+        <w:rPr>
+          <w:lang w:val="de-AT"/>
+        </w:rPr>
+      </w:pPr>
+      <w:r>
+        <w:rPr>
+          <w:lang w:val="de-AT"/>
+        </w:rPr>
+        <w:drawing>
+          <wp:inline distT="0" distB="0" distL="0" distR="0" wp14:anchorId="23782B11" wp14:editId="3103EBAA">
+            <wp:extent cx="5972810" cy="1380490"/>
+            <wp:effectExtent l="0" t="0" r="8890" b="0"/>
+            <wp:docPr id="34" name="Grafik 34"/>
+            <wp:cNvGraphicFramePr>
+              <a:graphicFrameLocks xmlns:a="http://schemas.openxmlformats.org/drawingml/2006/main" noChangeAspect="1"/>
+            </wp:cNvGraphicFramePr>
+            <a:graphic xmlns:a="http://schemas.openxmlformats.org/drawingml/2006/main">
+              <a:graphicData uri="http://schemas.openxmlformats.org/drawingml/2006/picture">
+                <pic:pic xmlns:pic="http://schemas.openxmlformats.org/drawingml/2006/picture">
+                  <pic:nvPicPr>
+                    <pic:cNvPr id="1" name=""/>
+                    <pic:cNvPicPr/>
+                  </pic:nvPicPr>
+                  <pic:blipFill>
+                    <a:blip r:embed="rId33"/>
+                    <a:stretch>
+                      <a:fillRect/>
+                    </a:stretch>
+                  </pic:blipFill>
+                  <pic:spPr>
+                    <a:xfrm>
+                      <a:off x="0" y="0"/>
+                      <a:ext cx="5972810" cy="1380490"/>
+                    </a:xfrm>
+                    <a:prstGeom prst="rect">
+                      <a:avLst/>
+                    </a:prstGeom>
+                  </pic:spPr>
+                </pic:pic>
+              </a:graphicData>
+            </a:graphic>
+          </wp:inline>
+        </w:drawing>
+      </w:r>
     </w:p>
     <w:p>
       <w:pPr>
@@ -442,17 +2500,77 @@
           <w:ilvl w:val="1"/>
           <w:numId w:val="2"/>
         </w:numPr>
-      </w:pPr>
-      <w:r>
-        <w:t xml:space="preserve">Export </w:t>
-      </w:r>
-      <w:proofErr w:type="spellStart"/>
-      <w:r>
-        <w:t>als</w:t>
-      </w:r>
-      <w:proofErr w:type="spellEnd"/>
-      <w:r>
-        <w:t xml:space="preserve"> Bild</w:t>
+        <w:ind w:left="0"/>
+        <w:rPr>
+          <w:lang w:val="de-AT"/>
+        </w:rPr>
+      </w:pPr>
+      <w:r>
+        <w:rPr>
+          <w:lang w:val="de-AT"/>
+        </w:rPr>
+        <w:t>Anlegen von Notizen</w:t>
+      </w:r>
+    </w:p>
+    <w:p>
+      <w:pPr>
+        <w:rPr>
+          <w:lang w:val="de-AT"/>
+        </w:rPr>
+      </w:pPr>
+      <w:r>
+        <w:rPr>
+          <w:lang w:val="de-AT"/>
+        </w:rPr>
+        <w:t>Wenn erforderlich, können aus der Palette Notizen gewählt und im Diagramm platziert werden.</w:t>
+      </w:r>
+    </w:p>
+    <w:p>
+      <w:pPr>
+        <w:rPr>
+          <w:lang w:val="de-AT"/>
+        </w:rPr>
+      </w:pPr>
+      <w:r>
+        <w:rPr>
+          <w:lang w:val="de-AT"/>
+        </w:rPr>
+        <w:lastRenderedPageBreak/>
+        <w:drawing>
+          <wp:inline distT="0" distB="0" distL="0" distR="0" wp14:anchorId="449578A0" wp14:editId="53451B97">
+            <wp:extent cx="5972810" cy="2566035"/>
+            <wp:effectExtent l="0" t="0" r="8890" b="5715"/>
+            <wp:docPr id="35" name="Grafik 35"/>
+            <wp:cNvGraphicFramePr>
+              <a:graphicFrameLocks xmlns:a="http://schemas.openxmlformats.org/drawingml/2006/main" noChangeAspect="1"/>
+            </wp:cNvGraphicFramePr>
+            <a:graphic xmlns:a="http://schemas.openxmlformats.org/drawingml/2006/main">
+              <a:graphicData uri="http://schemas.openxmlformats.org/drawingml/2006/picture">
+                <pic:pic xmlns:pic="http://schemas.openxmlformats.org/drawingml/2006/picture">
+                  <pic:nvPicPr>
+                    <pic:cNvPr id="1" name=""/>
+                    <pic:cNvPicPr/>
+                  </pic:nvPicPr>
+                  <pic:blipFill>
+                    <a:blip r:embed="rId34"/>
+                    <a:stretch>
+                      <a:fillRect/>
+                    </a:stretch>
+                  </pic:blipFill>
+                  <pic:spPr>
+                    <a:xfrm>
+                      <a:off x="0" y="0"/>
+                      <a:ext cx="5972810" cy="2566035"/>
+                    </a:xfrm>
+                    <a:prstGeom prst="rect">
+                      <a:avLst/>
+                    </a:prstGeom>
+                  </pic:spPr>
+                </pic:pic>
+              </a:graphicData>
+            </a:graphic>
+          </wp:inline>
+        </w:drawing>
       </w:r>
     </w:p>
     <w:p>
@@ -462,64 +2580,394 @@
           <w:ilvl w:val="1"/>
           <w:numId w:val="2"/>
         </w:numPr>
-      </w:pPr>
-      <w:proofErr w:type="spellStart"/>
-      <w:r>
-        <w:t>Direktes</w:t>
-      </w:r>
-      <w:proofErr w:type="spellEnd"/>
-      <w:r>
+        <w:ind w:left="0"/>
+        <w:rPr>
+          <w:lang w:val="de-AT"/>
+        </w:rPr>
+      </w:pPr>
+      <w:r>
+        <w:rPr>
+          <w:lang w:val="de-AT"/>
+        </w:rPr>
+        <w:t>Export als Bild</w:t>
+      </w:r>
+    </w:p>
+    <w:p>
+      <w:pPr>
+        <w:rPr>
+          <w:noProof/>
+        </w:rPr>
+      </w:pPr>
+      <w:r>
+        <w:rPr>
+          <w:lang w:val="de-AT"/>
+        </w:rPr>
+        <w:t xml:space="preserve">Wenn man in den „freien Raum“ im Arbeitsbereich klickt, kann man </w:t>
+      </w:r>
+      <w:r>
+        <w:rPr>
+          <w:lang w:val="de-AT"/>
+        </w:rPr>
+        <w:t>über das Kamera-Symbol den Export auslösen.</w:t>
+      </w:r>
+      <w:r>
+        <w:rPr>
+          <w:noProof/>
+        </w:rPr>
         <w:t xml:space="preserve"> </w:t>
       </w:r>
-      <w:proofErr w:type="spellStart"/>
-      <w:r>
-        <w:t>Bearbeiten</w:t>
-      </w:r>
-      <w:proofErr w:type="spellEnd"/>
-    </w:p>
-    <w:p>
-      <w:pPr>
-        <w:pStyle w:val="berschrift1"/>
+      <w:r>
+        <w:rPr>
+          <w:noProof/>
+        </w:rPr>
+        <w:t>Dabei können Speicherort, Format, etc. gewählt werden. Es wird immer das ganze Diagramm exportiert, die Größe entscheidet sich durch den benötigten Platz im Arbeitsbereich.</w:t>
+      </w:r>
+    </w:p>
+    <w:p>
+      <w:pPr>
+        <w:jc w:val="center"/>
+        <w:rPr>
+          <w:lang w:val="de-AT"/>
+        </w:rPr>
+      </w:pPr>
+      <w:r>
+        <w:rPr>
+          <w:lang w:val="de-AT"/>
+        </w:rPr>
+        <w:drawing>
+          <wp:inline distT="0" distB="0" distL="0" distR="0" wp14:anchorId="72BE49AC" wp14:editId="32B15C5F">
+            <wp:extent cx="4122728" cy="2729784"/>
+            <wp:effectExtent l="0" t="0" r="0" b="0"/>
+            <wp:docPr id="36" name="Grafik 36"/>
+            <wp:cNvGraphicFramePr>
+              <a:graphicFrameLocks xmlns:a="http://schemas.openxmlformats.org/drawingml/2006/main" noChangeAspect="1"/>
+            </wp:cNvGraphicFramePr>
+            <a:graphic xmlns:a="http://schemas.openxmlformats.org/drawingml/2006/main">
+              <a:graphicData uri="http://schemas.openxmlformats.org/drawingml/2006/picture">
+                <pic:pic xmlns:pic="http://schemas.openxmlformats.org/drawingml/2006/picture">
+                  <pic:nvPicPr>
+                    <pic:cNvPr id="1" name=""/>
+                    <pic:cNvPicPr/>
+                  </pic:nvPicPr>
+                  <pic:blipFill>
+                    <a:blip r:embed="rId35"/>
+                    <a:stretch>
+                      <a:fillRect/>
+                    </a:stretch>
+                  </pic:blipFill>
+                  <pic:spPr>
+                    <a:xfrm>
+                      <a:off x="0" y="0"/>
+                      <a:ext cx="4156125" cy="2751897"/>
+                    </a:xfrm>
+                    <a:prstGeom prst="rect">
+                      <a:avLst/>
+                    </a:prstGeom>
+                  </pic:spPr>
+                </pic:pic>
+              </a:graphicData>
+            </a:graphic>
+          </wp:inline>
+        </w:drawing>
+      </w:r>
+    </w:p>
+    <w:p>
+      <w:pPr>
+        <w:rPr>
+          <w:lang w:val="de-AT"/>
+        </w:rPr>
+      </w:pPr>
+      <w:r>
+        <w:rPr>
+          <w:lang w:val="de-AT"/>
+        </w:rPr>
+        <w:br w:type="page"/>
+      </w:r>
+    </w:p>
+    <w:p>
+      <w:pPr>
+        <w:pStyle w:val="berschrift2"/>
         <w:numPr>
-          <w:ilvl w:val="0"/>
+          <w:ilvl w:val="1"/>
           <w:numId w:val="2"/>
         </w:numPr>
-      </w:pPr>
-      <w:proofErr w:type="spellStart"/>
-      <w:r>
-        <w:t>Bekannte</w:t>
-      </w:r>
-      <w:proofErr w:type="spellEnd"/>
-      <w:r>
-        <w:t xml:space="preserve"> </w:t>
-      </w:r>
-      <w:proofErr w:type="spellStart"/>
-      <w:r>
-        <w:t>Schwächen</w:t>
-      </w:r>
-      <w:proofErr w:type="spellEnd"/>
-      <w:r>
-        <w:t>/</w:t>
-      </w:r>
-      <w:proofErr w:type="spellStart"/>
-      <w:r>
-        <w:t>Verbesserungspotentiale</w:t>
-      </w:r>
-      <w:proofErr w:type="spellEnd"/>
-    </w:p>
-    <w:p>
-      <w:pPr>
-        <w:pStyle w:val="berschrift1"/>
+        <w:ind w:left="0"/>
+        <w:rPr>
+          <w:lang w:val="de-AT"/>
+        </w:rPr>
+      </w:pPr>
+      <w:r>
+        <w:rPr>
+          <w:lang w:val="de-AT"/>
+        </w:rPr>
+        <w:lastRenderedPageBreak/>
+        <w:t>Export als Tabelle</w:t>
+      </w:r>
+    </w:p>
+    <w:p>
+      <w:pPr>
+        <w:rPr>
+          <w:lang w:val="de-AT"/>
+        </w:rPr>
+      </w:pPr>
+      <w:r>
+        <w:rPr>
+          <w:lang w:val="de-AT"/>
+        </w:rPr>
+        <w:t>Wenn noch nicht automatisch vorhanden, muss erst die Darstellung als Tabelle angelegt werden. Das geschieht über Das Kontextmenü im Explorer-Bereich.</w:t>
+      </w:r>
+    </w:p>
+    <w:p>
+      <w:pPr>
+        <w:jc w:val="center"/>
+        <w:rPr>
+          <w:lang w:val="de-AT"/>
+        </w:rPr>
+      </w:pPr>
+      <w:r>
+        <w:rPr>
+          <w:lang w:val="de-AT"/>
+        </w:rPr>
+        <w:drawing>
+          <wp:inline distT="0" distB="0" distL="0" distR="0" wp14:anchorId="1D5EB23C" wp14:editId="6DBAD8C2">
+            <wp:extent cx="2722058" cy="1801199"/>
+            <wp:effectExtent l="0" t="0" r="2540" b="8890"/>
+            <wp:docPr id="38" name="Grafik 38"/>
+            <wp:cNvGraphicFramePr>
+              <a:graphicFrameLocks xmlns:a="http://schemas.openxmlformats.org/drawingml/2006/main" noChangeAspect="1"/>
+            </wp:cNvGraphicFramePr>
+            <a:graphic xmlns:a="http://schemas.openxmlformats.org/drawingml/2006/main">
+              <a:graphicData uri="http://schemas.openxmlformats.org/drawingml/2006/picture">
+                <pic:pic xmlns:pic="http://schemas.openxmlformats.org/drawingml/2006/picture">
+                  <pic:nvPicPr>
+                    <pic:cNvPr id="1" name=""/>
+                    <pic:cNvPicPr/>
+                  </pic:nvPicPr>
+                  <pic:blipFill>
+                    <a:blip r:embed="rId36"/>
+                    <a:stretch>
+                      <a:fillRect/>
+                    </a:stretch>
+                  </pic:blipFill>
+                  <pic:spPr>
+                    <a:xfrm>
+                      <a:off x="0" y="0"/>
+                      <a:ext cx="2761984" cy="1827618"/>
+                    </a:xfrm>
+                    <a:prstGeom prst="rect">
+                      <a:avLst/>
+                    </a:prstGeom>
+                  </pic:spPr>
+                </pic:pic>
+              </a:graphicData>
+            </a:graphic>
+          </wp:inline>
+        </w:drawing>
+      </w:r>
+    </w:p>
+    <w:p>
+      <w:pPr>
+        <w:rPr>
+          <w:lang w:val="de-AT"/>
+        </w:rPr>
+      </w:pPr>
+      <w:r>
+        <w:rPr>
+          <w:lang w:val="de-AT"/>
+        </w:rPr>
+        <w:t>Über die Auswahl der „Anlagentabelle“-Darstellung öffnet sich die Tabelle im Arbeitsbereich. Hier sind alle Verbindungen als Zeile dargestellt, es können aber nur Werte der Verbindung selbst bearbeitet werden.</w:t>
+      </w:r>
+    </w:p>
+    <w:p>
+      <w:pPr>
+        <w:rPr>
+          <w:lang w:val="de-AT"/>
+        </w:rPr>
+      </w:pPr>
+      <w:r>
+        <w:rPr>
+          <w:lang w:val="de-AT"/>
+        </w:rPr>
+        <w:drawing>
+          <wp:inline distT="0" distB="0" distL="0" distR="0" wp14:anchorId="4FEC158E" wp14:editId="10BD7F2E">
+            <wp:extent cx="5972810" cy="1530350"/>
+            <wp:effectExtent l="0" t="0" r="8890" b="0"/>
+            <wp:docPr id="39" name="Grafik 39"/>
+            <wp:cNvGraphicFramePr>
+              <a:graphicFrameLocks xmlns:a="http://schemas.openxmlformats.org/drawingml/2006/main" noChangeAspect="1"/>
+            </wp:cNvGraphicFramePr>
+            <a:graphic xmlns:a="http://schemas.openxmlformats.org/drawingml/2006/main">
+              <a:graphicData uri="http://schemas.openxmlformats.org/drawingml/2006/picture">
+                <pic:pic xmlns:pic="http://schemas.openxmlformats.org/drawingml/2006/picture">
+                  <pic:nvPicPr>
+                    <pic:cNvPr id="1" name=""/>
+                    <pic:cNvPicPr/>
+                  </pic:nvPicPr>
+                  <pic:blipFill>
+                    <a:blip r:embed="rId37"/>
+                    <a:stretch>
+                      <a:fillRect/>
+                    </a:stretch>
+                  </pic:blipFill>
+                  <pic:spPr>
+                    <a:xfrm>
+                      <a:off x="0" y="0"/>
+                      <a:ext cx="5972810" cy="1530350"/>
+                    </a:xfrm>
+                    <a:prstGeom prst="rect">
+                      <a:avLst/>
+                    </a:prstGeom>
+                  </pic:spPr>
+                </pic:pic>
+              </a:graphicData>
+            </a:graphic>
+          </wp:inline>
+        </w:drawing>
+      </w:r>
+    </w:p>
+    <w:p>
+      <w:pPr>
+        <w:rPr>
+          <w:lang w:val="de-AT"/>
+        </w:rPr>
+      </w:pPr>
+      <w:r>
+        <w:rPr>
+          <w:lang w:val="de-AT"/>
+        </w:rPr>
+        <w:t>Zum Export als CSV-Datei wird im Kontextmenü „Export“ -&gt; „CSV“ gewählt.</w:t>
+      </w:r>
+    </w:p>
+    <w:p>
+      <w:pPr>
+        <w:jc w:val="center"/>
+        <w:rPr>
+          <w:lang w:val="de-AT"/>
+        </w:rPr>
+      </w:pPr>
+      <w:r>
+        <w:rPr>
+          <w:lang w:val="de-AT"/>
+        </w:rPr>
+        <w:drawing>
+          <wp:inline distT="0" distB="0" distL="0" distR="0" wp14:anchorId="6C66C4C7" wp14:editId="4EDBD1B9">
+            <wp:extent cx="2581610" cy="2716773"/>
+            <wp:effectExtent l="0" t="0" r="9525" b="7620"/>
+            <wp:docPr id="40" name="Grafik 40"/>
+            <wp:cNvGraphicFramePr>
+              <a:graphicFrameLocks xmlns:a="http://schemas.openxmlformats.org/drawingml/2006/main" noChangeAspect="1"/>
+            </wp:cNvGraphicFramePr>
+            <a:graphic xmlns:a="http://schemas.openxmlformats.org/drawingml/2006/main">
+              <a:graphicData uri="http://schemas.openxmlformats.org/drawingml/2006/picture">
+                <pic:pic xmlns:pic="http://schemas.openxmlformats.org/drawingml/2006/picture">
+                  <pic:nvPicPr>
+                    <pic:cNvPr id="1" name=""/>
+                    <pic:cNvPicPr/>
+                  </pic:nvPicPr>
+                  <pic:blipFill>
+                    <a:blip r:embed="rId38"/>
+                    <a:stretch>
+                      <a:fillRect/>
+                    </a:stretch>
+                  </pic:blipFill>
+                  <pic:spPr>
+                    <a:xfrm>
+                      <a:off x="0" y="0"/>
+                      <a:ext cx="2598030" cy="2734053"/>
+                    </a:xfrm>
+                    <a:prstGeom prst="rect">
+                      <a:avLst/>
+                    </a:prstGeom>
+                  </pic:spPr>
+                </pic:pic>
+              </a:graphicData>
+            </a:graphic>
+          </wp:inline>
+        </w:drawing>
+      </w:r>
+      <w:bookmarkStart w:id="0" w:name="_GoBack"/>
+      <w:bookmarkEnd w:id="0"/>
+    </w:p>
+    <w:p>
+      <w:pPr>
+        <w:pStyle w:val="berschrift2"/>
         <w:numPr>
-          <w:ilvl w:val="0"/>
+          <w:ilvl w:val="1"/>
           <w:numId w:val="2"/>
         </w:numPr>
-      </w:pPr>
-      <w:proofErr w:type="spellStart"/>
-      <w:r>
-        <w:t>Sonstiges</w:t>
-      </w:r>
-      <w:proofErr w:type="spellEnd"/>
+        <w:ind w:left="-142"/>
+        <w:rPr>
+          <w:lang w:val="de-AT"/>
+        </w:rPr>
+      </w:pPr>
+      <w:r>
+        <w:rPr>
+          <w:lang w:val="de-AT"/>
+        </w:rPr>
+        <w:lastRenderedPageBreak/>
+        <w:t>Direktes Bearbeiten</w:t>
+      </w:r>
+    </w:p>
+    <w:p>
+      <w:pPr>
+        <w:rPr>
+          <w:lang w:val="de-AT"/>
+        </w:rPr>
+      </w:pPr>
+      <w:r>
+        <w:rPr>
+          <w:lang w:val="de-AT"/>
+        </w:rPr>
+        <w:t>Bei den Beschriftungen (bei Gebäuden, Anlagen, Plankopftexten) können die Texte nicht nur über die Eigenschaften geändert werden, per langsamem Doppelklick (leider etwas holprig) kann auch direkt bearbeitet werden:</w:t>
+      </w:r>
+    </w:p>
+    <w:p>
+      <w:pPr>
+        <w:jc w:val="center"/>
+        <w:rPr>
+          <w:lang w:val="de-AT"/>
+        </w:rPr>
+      </w:pPr>
+      <w:r>
+        <w:rPr>
+          <w:lang w:val="de-AT"/>
+        </w:rPr>
+        <w:drawing>
+          <wp:inline distT="0" distB="0" distL="0" distR="0" wp14:anchorId="67F1EE0F" wp14:editId="739E52D4">
+            <wp:extent cx="1585665" cy="1069123"/>
+            <wp:effectExtent l="0" t="0" r="0" b="0"/>
+            <wp:docPr id="37" name="Grafik 37"/>
+            <wp:cNvGraphicFramePr>
+              <a:graphicFrameLocks xmlns:a="http://schemas.openxmlformats.org/drawingml/2006/main" noChangeAspect="1"/>
+            </wp:cNvGraphicFramePr>
+            <a:graphic xmlns:a="http://schemas.openxmlformats.org/drawingml/2006/main">
+              <a:graphicData uri="http://schemas.openxmlformats.org/drawingml/2006/picture">
+                <pic:pic xmlns:pic="http://schemas.openxmlformats.org/drawingml/2006/picture">
+                  <pic:nvPicPr>
+                    <pic:cNvPr id="1" name=""/>
+                    <pic:cNvPicPr/>
+                  </pic:nvPicPr>
+                  <pic:blipFill>
+                    <a:blip r:embed="rId39"/>
+                    <a:stretch>
+                      <a:fillRect/>
+                    </a:stretch>
+                  </pic:blipFill>
+                  <pic:spPr>
+                    <a:xfrm>
+                      <a:off x="0" y="0"/>
+                      <a:ext cx="1597461" cy="1077076"/>
+                    </a:xfrm>
+                    <a:prstGeom prst="rect">
+                      <a:avLst/>
+                    </a:prstGeom>
+                  </pic:spPr>
+                </pic:pic>
+              </a:graphicData>
+            </a:graphic>
+          </wp:inline>
+        </w:drawing>
+      </w:r>
     </w:p>
     <w:sectPr>
       <w:pgSz w:w="12240" w:h="15840"/>
@@ -656,6 +3104,92 @@
     </w:lvl>
   </w:abstractNum>
   <w:abstractNum w:abstractNumId="1" w15:restartNumberingAfterBreak="0">
+    <w:nsid w:val="5171123D"/>
+    <w:multiLevelType w:val="hybridMultilevel"/>
+    <w:tmpl w:val="D82A6452"/>
+    <w:lvl w:ilvl="0" w:tplc="0C07000F">
+      <w:start w:val="1"/>
+      <w:numFmt w:val="decimal"/>
+      <w:lvlText w:val="%1."/>
+      <w:lvlJc w:val="left"/>
+      <w:pPr>
+        <w:ind w:left="720" w:hanging="360"/>
+      </w:pPr>
+    </w:lvl>
+    <w:lvl w:ilvl="1" w:tplc="0C070019" w:tentative="1">
+      <w:start w:val="1"/>
+      <w:numFmt w:val="lowerLetter"/>
+      <w:lvlText w:val="%2."/>
+      <w:lvlJc w:val="left"/>
+      <w:pPr>
+        <w:ind w:left="1440" w:hanging="360"/>
+      </w:pPr>
+    </w:lvl>
+    <w:lvl w:ilvl="2" w:tplc="0C07001B" w:tentative="1">
+      <w:start w:val="1"/>
+      <w:numFmt w:val="lowerRoman"/>
+      <w:lvlText w:val="%3."/>
+      <w:lvlJc w:val="right"/>
+      <w:pPr>
+        <w:ind w:left="2160" w:hanging="180"/>
+      </w:pPr>
+    </w:lvl>
+    <w:lvl w:ilvl="3" w:tplc="0C07000F" w:tentative="1">
+      <w:start w:val="1"/>
+      <w:numFmt w:val="decimal"/>
+      <w:lvlText w:val="%4."/>
+      <w:lvlJc w:val="left"/>
+      <w:pPr>
+        <w:ind w:left="2880" w:hanging="360"/>
+      </w:pPr>
+    </w:lvl>
+    <w:lvl w:ilvl="4" w:tplc="0C070019" w:tentative="1">
+      <w:start w:val="1"/>
+      <w:numFmt w:val="lowerLetter"/>
+      <w:lvlText w:val="%5."/>
+      <w:lvlJc w:val="left"/>
+      <w:pPr>
+        <w:ind w:left="3600" w:hanging="360"/>
+      </w:pPr>
+    </w:lvl>
+    <w:lvl w:ilvl="5" w:tplc="0C07001B" w:tentative="1">
+      <w:start w:val="1"/>
+      <w:numFmt w:val="lowerRoman"/>
+      <w:lvlText w:val="%6."/>
+      <w:lvlJc w:val="right"/>
+      <w:pPr>
+        <w:ind w:left="4320" w:hanging="180"/>
+      </w:pPr>
+    </w:lvl>
+    <w:lvl w:ilvl="6" w:tplc="0C07000F" w:tentative="1">
+      <w:start w:val="1"/>
+      <w:numFmt w:val="decimal"/>
+      <w:lvlText w:val="%7."/>
+      <w:lvlJc w:val="left"/>
+      <w:pPr>
+        <w:ind w:left="5040" w:hanging="360"/>
+      </w:pPr>
+    </w:lvl>
+    <w:lvl w:ilvl="7" w:tplc="0C070019" w:tentative="1">
+      <w:start w:val="1"/>
+      <w:numFmt w:val="lowerLetter"/>
+      <w:lvlText w:val="%8."/>
+      <w:lvlJc w:val="left"/>
+      <w:pPr>
+        <w:ind w:left="5760" w:hanging="360"/>
+      </w:pPr>
+    </w:lvl>
+    <w:lvl w:ilvl="8" w:tplc="0C07001B" w:tentative="1">
+      <w:start w:val="1"/>
+      <w:numFmt w:val="lowerRoman"/>
+      <w:lvlText w:val="%9."/>
+      <w:lvlJc w:val="right"/>
+      <w:pPr>
+        <w:ind w:left="6480" w:hanging="180"/>
+      </w:pPr>
+    </w:lvl>
+  </w:abstractNum>
+  <w:abstractNum w:abstractNumId="2" w15:restartNumberingAfterBreak="0">
     <w:nsid w:val="78E12EDD"/>
     <w:multiLevelType w:val="hybridMultilevel"/>
     <w:tmpl w:val="C4CA15C6"/>
@@ -768,10 +3302,13 @@
     </w:lvl>
   </w:abstractNum>
   <w:num w:numId="1">
-    <w:abstractNumId w:val="1"/>
+    <w:abstractNumId w:val="2"/>
   </w:num>
   <w:num w:numId="2">
     <w:abstractNumId w:val="0"/>
+  </w:num>
+  <w:num w:numId="3">
+    <w:abstractNumId w:val="1"/>
   </w:num>
 </w:numbering>
 </file>
@@ -899,6 +3436,7 @@
     <w:lsdException w:name="HTML Sample" w:semiHidden="1" w:unhideWhenUsed="1"/>
     <w:lsdException w:name="HTML Typewriter" w:semiHidden="1" w:unhideWhenUsed="1"/>
     <w:lsdException w:name="HTML Variable" w:semiHidden="1" w:unhideWhenUsed="1"/>
+    <w:lsdException w:name="Normal Table" w:semiHidden="1" w:unhideWhenUsed="1"/>
     <w:lsdException w:name="annotation subject" w:semiHidden="1" w:unhideWhenUsed="1"/>
     <w:lsdException w:name="No List" w:semiHidden="1" w:unhideWhenUsed="1"/>
     <w:lsdException w:name="Outline List 1" w:semiHidden="1" w:unhideWhenUsed="1"/>
@@ -945,8 +3483,10 @@
     <w:lsdException w:name="Table Subtle 2" w:semiHidden="1" w:unhideWhenUsed="1"/>
     <w:lsdException w:name="Table Web 1" w:semiHidden="1" w:unhideWhenUsed="1"/>
     <w:lsdException w:name="Table Web 2" w:semiHidden="1" w:unhideWhenUsed="1"/>
+    <w:lsdException w:name="Table Web 3" w:semiHidden="1" w:unhideWhenUsed="1"/>
     <w:lsdException w:name="Balloon Text" w:semiHidden="1" w:unhideWhenUsed="1"/>
     <w:lsdException w:name="Table Grid" w:uiPriority="39"/>
+    <w:lsdException w:name="Table Theme" w:semiHidden="1" w:unhideWhenUsed="1"/>
     <w:lsdException w:name="Placeholder Text" w:semiHidden="1"/>
     <w:lsdException w:name="No Spacing" w:uiPriority="1" w:qFormat="1"/>
     <w:lsdException w:name="Light Shading" w:uiPriority="60"/>
@@ -1360,6 +3900,46 @@
       <w:szCs w:val="24"/>
     </w:rPr>
   </w:style>
+  <w:style w:type="character" w:styleId="Hyperlink">
+    <w:name w:val="Hyperlink"/>
+    <w:basedOn w:val="Absatz-Standardschriftart"/>
+    <w:uiPriority w:val="99"/>
+    <w:semiHidden/>
+    <w:unhideWhenUsed/>
+    <w:rsid w:val="00CF6CA2"/>
+    <w:rPr>
+      <w:color w:val="0000FF"/>
+      <w:u w:val="single"/>
+    </w:rPr>
+  </w:style>
+  <w:style w:type="paragraph" w:styleId="Beschriftung">
+    <w:name w:val="caption"/>
+    <w:basedOn w:val="Standard"/>
+    <w:next w:val="Standard"/>
+    <w:uiPriority w:val="35"/>
+    <w:unhideWhenUsed/>
+    <w:qFormat/>
+    <w:rsid w:val="00CF6CA2"/>
+    <w:pPr>
+      <w:spacing w:after="200" w:line="240" w:lineRule="auto"/>
+    </w:pPr>
+    <w:rPr>
+      <w:i/>
+      <w:iCs/>
+      <w:color w:val="44546A" w:themeColor="text2"/>
+      <w:sz w:val="18"/>
+      <w:szCs w:val="18"/>
+    </w:rPr>
+  </w:style>
+  <w:style w:type="paragraph" w:styleId="KeinLeerraum">
+    <w:name w:val="No Spacing"/>
+    <w:uiPriority w:val="1"/>
+    <w:qFormat/>
+    <w:rsid w:val="00240B57"/>
+    <w:pPr>
+      <w:spacing w:after="0" w:line="240" w:lineRule="auto"/>
+    </w:pPr>
+  </w:style>
 </w:styles>
 </file>
 

</xml_diff>